<commit_message>
Rating prediction simple linear model with convergence without latent factor as per hw3
</commit_message>
<xml_diff>
--- a/HW3/HW3Answers.docx
+++ b/HW3/HW3Answers.docx
@@ -1,6 +1,6 @@
 
 <file path=word/document.xml><?xml version="1.0" encoding="utf-8"?>
-<w:document xmlns:wpc="http://schemas.microsoft.com/office/word/2010/wordprocessingCanvas" xmlns:cx="http://schemas.microsoft.com/office/drawing/2014/chartex" xmlns:cx1="http://schemas.microsoft.com/office/drawing/2015/9/8/chartex" xmlns:cx2="http://schemas.microsoft.com/office/drawing/2015/10/21/chartex" xmlns:cx3="http://schemas.microsoft.com/office/drawing/2016/5/9/chartex" xmlns:cx4="http://schemas.microsoft.com/office/drawing/2016/5/10/chartex" xmlns:cx5="http://schemas.microsoft.com/office/drawing/2016/5/11/chartex" xmlns:cx6="http://schemas.microsoft.com/office/drawing/2016/5/12/chartex" xmlns:cx7="http://schemas.microsoft.com/office/drawing/2016/5/13/chartex" xmlns:cx8="http://schemas.microsoft.com/office/drawing/2016/5/14/chartex" xmlns:mc="http://schemas.openxmlformats.org/markup-compatibility/2006" xmlns:aink="http://schemas.microsoft.com/office/drawing/2016/ink" xmlns:am3d="http://schemas.microsoft.com/office/drawing/2017/model3d" xmlns:o="urn:schemas-microsoft-com:office:office" xmlns:r="http://schemas.openxmlformats.org/officeDocument/2006/relationships" xmlns:m="http://schemas.openxmlformats.org/officeDocument/2006/math" xmlns:v="urn:schemas-microsoft-com:vml" xmlns:wp14="http://schemas.microsoft.com/office/word/2010/wordprocessingDrawing" xmlns:wp="http://schemas.openxmlformats.org/drawingml/2006/wordprocessingDrawing" xmlns:w10="urn:schemas-microsoft-com:office:word" xmlns:w="http://schemas.openxmlformats.org/wordprocessingml/2006/main" xmlns:w14="http://schemas.microsoft.com/office/word/2010/wordml" xmlns:w15="http://schemas.microsoft.com/office/word/2012/wordml" xmlns:w16se="http://schemas.microsoft.com/office/word/2015/wordml/symex" xmlns:wpg="http://schemas.microsoft.com/office/word/2010/wordprocessingGroup" xmlns:wpi="http://schemas.microsoft.com/office/word/2010/wordprocessingInk" xmlns:wne="http://schemas.microsoft.com/office/word/2006/wordml" xmlns:wps="http://schemas.microsoft.com/office/word/2010/wordprocessingShape" mc:Ignorable="w14 w15 w16se wp14">
+<w:document xmlns:wpc="http://schemas.microsoft.com/office/word/2010/wordprocessingCanvas" xmlns:cx="http://schemas.microsoft.com/office/drawing/2014/chartex" xmlns:cx1="http://schemas.microsoft.com/office/drawing/2015/9/8/chartex" xmlns:cx2="http://schemas.microsoft.com/office/drawing/2015/10/21/chartex" xmlns:cx3="http://schemas.microsoft.com/office/drawing/2016/5/9/chartex" xmlns:cx4="http://schemas.microsoft.com/office/drawing/2016/5/10/chartex" xmlns:cx5="http://schemas.microsoft.com/office/drawing/2016/5/11/chartex" xmlns:cx6="http://schemas.microsoft.com/office/drawing/2016/5/12/chartex" xmlns:cx7="http://schemas.microsoft.com/office/drawing/2016/5/13/chartex" xmlns:cx8="http://schemas.microsoft.com/office/drawing/2016/5/14/chartex" xmlns:mc="http://schemas.openxmlformats.org/markup-compatibility/2006" xmlns:aink="http://schemas.microsoft.com/office/drawing/2016/ink" xmlns:am3d="http://schemas.microsoft.com/office/drawing/2017/model3d" xmlns:o="urn:schemas-microsoft-com:office:office" xmlns:r="http://schemas.openxmlformats.org/officeDocument/2006/relationships" xmlns:m="http://schemas.openxmlformats.org/officeDocument/2006/math" xmlns:v="urn:schemas-microsoft-com:vml" xmlns:wp14="http://schemas.microsoft.com/office/word/2010/wordprocessingDrawing" xmlns:wp="http://schemas.openxmlformats.org/drawingml/2006/wordprocessingDrawing" xmlns:w10="urn:schemas-microsoft-com:office:word" xmlns:w="http://schemas.openxmlformats.org/wordprocessingml/2006/main" xmlns:w14="http://schemas.microsoft.com/office/word/2010/wordml" xmlns:w15="http://schemas.microsoft.com/office/word/2012/wordml" xmlns:w16cid="http://schemas.microsoft.com/office/word/2016/wordml/cid" xmlns:w16se="http://schemas.microsoft.com/office/word/2015/wordml/symex" xmlns:wpg="http://schemas.microsoft.com/office/word/2010/wordprocessingGroup" xmlns:wpi="http://schemas.microsoft.com/office/word/2010/wordprocessingInk" xmlns:wne="http://schemas.microsoft.com/office/word/2006/wordml" xmlns:wps="http://schemas.microsoft.com/office/word/2010/wordprocessingShape" mc:Ignorable="w14 w15 w16se w16cid wp14">
   <w:body>
     <w:p>
       <w:pPr>
@@ -62,6 +62,7 @@
         </w:rPr>
         <w:t xml:space="preserve">import </w:t>
       </w:r>
+      <w:proofErr w:type="spellStart"/>
       <w:r>
         <w:rPr>
           <w:rFonts w:ascii="Courier New" w:eastAsia="Times New Roman" w:hAnsi="Courier New" w:cs="Courier New"/>
@@ -71,6 +72,7 @@
         </w:rPr>
         <w:t>defaultdict</w:t>
       </w:r>
+      <w:proofErr w:type="spellEnd"/>
       <w:r>
         <w:rPr>
           <w:rFonts w:ascii="Courier New" w:eastAsia="Times New Roman" w:hAnsi="Courier New" w:cs="Courier New"/>
@@ -91,14 +93,25 @@
         </w:rPr>
         <w:t xml:space="preserve">import </w:t>
       </w:r>
-      <w:r>
-        <w:rPr>
-          <w:rFonts w:ascii="Courier New" w:eastAsia="Times New Roman" w:hAnsi="Courier New" w:cs="Courier New"/>
-          <w:color w:val="000000"/>
-          <w:sz w:val="18"/>
-          <w:szCs w:val="18"/>
-        </w:rPr>
-        <w:t xml:space="preserve">numpy </w:t>
+      <w:proofErr w:type="spellStart"/>
+      <w:r>
+        <w:rPr>
+          <w:rFonts w:ascii="Courier New" w:eastAsia="Times New Roman" w:hAnsi="Courier New" w:cs="Courier New"/>
+          <w:color w:val="000000"/>
+          <w:sz w:val="18"/>
+          <w:szCs w:val="18"/>
+        </w:rPr>
+        <w:t>numpy</w:t>
+      </w:r>
+      <w:proofErr w:type="spellEnd"/>
+      <w:r>
+        <w:rPr>
+          <w:rFonts w:ascii="Courier New" w:eastAsia="Times New Roman" w:hAnsi="Courier New" w:cs="Courier New"/>
+          <w:color w:val="000000"/>
+          <w:sz w:val="18"/>
+          <w:szCs w:val="18"/>
+        </w:rPr>
+        <w:t xml:space="preserve"> </w:t>
       </w:r>
       <w:r>
         <w:rPr>
@@ -216,14 +229,25 @@
         </w:rPr>
         <w:t xml:space="preserve">in </w:t>
       </w:r>
-      <w:r>
-        <w:rPr>
-          <w:rFonts w:ascii="Courier New" w:eastAsia="Times New Roman" w:hAnsi="Courier New" w:cs="Courier New"/>
-          <w:color w:val="000000"/>
-          <w:sz w:val="18"/>
-          <w:szCs w:val="18"/>
-        </w:rPr>
-        <w:t>readGz(</w:t>
+      <w:proofErr w:type="spellStart"/>
+      <w:r>
+        <w:rPr>
+          <w:rFonts w:ascii="Courier New" w:eastAsia="Times New Roman" w:hAnsi="Courier New" w:cs="Courier New"/>
+          <w:color w:val="000000"/>
+          <w:sz w:val="18"/>
+          <w:szCs w:val="18"/>
+        </w:rPr>
+        <w:t>readGz</w:t>
+      </w:r>
+      <w:proofErr w:type="spellEnd"/>
+      <w:r>
+        <w:rPr>
+          <w:rFonts w:ascii="Courier New" w:eastAsia="Times New Roman" w:hAnsi="Courier New" w:cs="Courier New"/>
+          <w:color w:val="000000"/>
+          <w:sz w:val="18"/>
+          <w:szCs w:val="18"/>
+        </w:rPr>
+        <w:t>(</w:t>
       </w:r>
       <w:r>
         <w:rPr>
@@ -253,26 +277,105 @@
           <w:szCs w:val="18"/>
         </w:rPr>
         <w:br/>
-        <w:t xml:space="preserve">    data.append(l)</w:t>
-      </w:r>
-      <w:r>
-        <w:rPr>
-          <w:rFonts w:ascii="Courier New" w:eastAsia="Times New Roman" w:hAnsi="Courier New" w:cs="Courier New"/>
-          <w:color w:val="000000"/>
-          <w:sz w:val="18"/>
-          <w:szCs w:val="18"/>
-        </w:rPr>
-        <w:br/>
-      </w:r>
-      <w:r>
-        <w:rPr>
-          <w:rFonts w:ascii="Courier New" w:eastAsia="Times New Roman" w:hAnsi="Courier New" w:cs="Courier New"/>
-          <w:color w:val="000000"/>
-          <w:sz w:val="18"/>
-          <w:szCs w:val="18"/>
-        </w:rPr>
-        <w:br/>
-        <w:t xml:space="preserve">trainData, validData = np.array_split(data, </w:t>
+        <w:t xml:space="preserve">    </w:t>
+      </w:r>
+      <w:proofErr w:type="spellStart"/>
+      <w:r>
+        <w:rPr>
+          <w:rFonts w:ascii="Courier New" w:eastAsia="Times New Roman" w:hAnsi="Courier New" w:cs="Courier New"/>
+          <w:color w:val="000000"/>
+          <w:sz w:val="18"/>
+          <w:szCs w:val="18"/>
+        </w:rPr>
+        <w:t>data.append</w:t>
+      </w:r>
+      <w:proofErr w:type="spellEnd"/>
+      <w:r>
+        <w:rPr>
+          <w:rFonts w:ascii="Courier New" w:eastAsia="Times New Roman" w:hAnsi="Courier New" w:cs="Courier New"/>
+          <w:color w:val="000000"/>
+          <w:sz w:val="18"/>
+          <w:szCs w:val="18"/>
+        </w:rPr>
+        <w:t>(l)</w:t>
+      </w:r>
+      <w:r>
+        <w:rPr>
+          <w:rFonts w:ascii="Courier New" w:eastAsia="Times New Roman" w:hAnsi="Courier New" w:cs="Courier New"/>
+          <w:color w:val="000000"/>
+          <w:sz w:val="18"/>
+          <w:szCs w:val="18"/>
+        </w:rPr>
+        <w:br/>
+      </w:r>
+      <w:r>
+        <w:rPr>
+          <w:rFonts w:ascii="Courier New" w:eastAsia="Times New Roman" w:hAnsi="Courier New" w:cs="Courier New"/>
+          <w:color w:val="000000"/>
+          <w:sz w:val="18"/>
+          <w:szCs w:val="18"/>
+        </w:rPr>
+        <w:br/>
+      </w:r>
+      <w:proofErr w:type="spellStart"/>
+      <w:r>
+        <w:rPr>
+          <w:rFonts w:ascii="Courier New" w:eastAsia="Times New Roman" w:hAnsi="Courier New" w:cs="Courier New"/>
+          <w:color w:val="000000"/>
+          <w:sz w:val="18"/>
+          <w:szCs w:val="18"/>
+        </w:rPr>
+        <w:t>trainData</w:t>
+      </w:r>
+      <w:proofErr w:type="spellEnd"/>
+      <w:r>
+        <w:rPr>
+          <w:rFonts w:ascii="Courier New" w:eastAsia="Times New Roman" w:hAnsi="Courier New" w:cs="Courier New"/>
+          <w:color w:val="000000"/>
+          <w:sz w:val="18"/>
+          <w:szCs w:val="18"/>
+        </w:rPr>
+        <w:t xml:space="preserve">, </w:t>
+      </w:r>
+      <w:proofErr w:type="spellStart"/>
+      <w:r>
+        <w:rPr>
+          <w:rFonts w:ascii="Courier New" w:eastAsia="Times New Roman" w:hAnsi="Courier New" w:cs="Courier New"/>
+          <w:color w:val="000000"/>
+          <w:sz w:val="18"/>
+          <w:szCs w:val="18"/>
+        </w:rPr>
+        <w:t>validData</w:t>
+      </w:r>
+      <w:proofErr w:type="spellEnd"/>
+      <w:r>
+        <w:rPr>
+          <w:rFonts w:ascii="Courier New" w:eastAsia="Times New Roman" w:hAnsi="Courier New" w:cs="Courier New"/>
+          <w:color w:val="000000"/>
+          <w:sz w:val="18"/>
+          <w:szCs w:val="18"/>
+        </w:rPr>
+        <w:t xml:space="preserve"> = </w:t>
+      </w:r>
+      <w:proofErr w:type="spellStart"/>
+      <w:r>
+        <w:rPr>
+          <w:rFonts w:ascii="Courier New" w:eastAsia="Times New Roman" w:hAnsi="Courier New" w:cs="Courier New"/>
+          <w:color w:val="000000"/>
+          <w:sz w:val="18"/>
+          <w:szCs w:val="18"/>
+        </w:rPr>
+        <w:t>np.array_split</w:t>
+      </w:r>
+      <w:proofErr w:type="spellEnd"/>
+      <w:r>
+        <w:rPr>
+          <w:rFonts w:ascii="Courier New" w:eastAsia="Times New Roman" w:hAnsi="Courier New" w:cs="Courier New"/>
+          <w:color w:val="000000"/>
+          <w:sz w:val="18"/>
+          <w:szCs w:val="18"/>
+        </w:rPr>
+        <w:t xml:space="preserve">(data, </w:t>
       </w:r>
       <w:r>
         <w:rPr>
@@ -309,8 +412,48 @@
           <w:szCs w:val="18"/>
         </w:rPr>
         <w:br/>
-        <w:t>businessCount = defaultdict(</w:t>
-      </w:r>
+      </w:r>
+      <w:proofErr w:type="spellStart"/>
+      <w:r>
+        <w:rPr>
+          <w:rFonts w:ascii="Courier New" w:eastAsia="Times New Roman" w:hAnsi="Courier New" w:cs="Courier New"/>
+          <w:color w:val="000000"/>
+          <w:sz w:val="18"/>
+          <w:szCs w:val="18"/>
+        </w:rPr>
+        <w:t>businessCount</w:t>
+      </w:r>
+      <w:proofErr w:type="spellEnd"/>
+      <w:r>
+        <w:rPr>
+          <w:rFonts w:ascii="Courier New" w:eastAsia="Times New Roman" w:hAnsi="Courier New" w:cs="Courier New"/>
+          <w:color w:val="000000"/>
+          <w:sz w:val="18"/>
+          <w:szCs w:val="18"/>
+        </w:rPr>
+        <w:t xml:space="preserve"> = </w:t>
+      </w:r>
+      <w:proofErr w:type="spellStart"/>
+      <w:r>
+        <w:rPr>
+          <w:rFonts w:ascii="Courier New" w:eastAsia="Times New Roman" w:hAnsi="Courier New" w:cs="Courier New"/>
+          <w:color w:val="000000"/>
+          <w:sz w:val="18"/>
+          <w:szCs w:val="18"/>
+        </w:rPr>
+        <w:t>defaultdict</w:t>
+      </w:r>
+      <w:proofErr w:type="spellEnd"/>
+      <w:r>
+        <w:rPr>
+          <w:rFonts w:ascii="Courier New" w:eastAsia="Times New Roman" w:hAnsi="Courier New" w:cs="Courier New"/>
+          <w:color w:val="000000"/>
+          <w:sz w:val="18"/>
+          <w:szCs w:val="18"/>
+        </w:rPr>
+        <w:t>(</w:t>
+      </w:r>
+      <w:proofErr w:type="spellStart"/>
       <w:r>
         <w:rPr>
           <w:rFonts w:ascii="Courier New" w:eastAsia="Times New Roman" w:hAnsi="Courier New" w:cs="Courier New"/>
@@ -320,6 +463,7 @@
         </w:rPr>
         <w:t>int</w:t>
       </w:r>
+      <w:proofErr w:type="spellEnd"/>
       <w:r>
         <w:rPr>
           <w:rFonts w:ascii="Courier New" w:eastAsia="Times New Roman" w:hAnsi="Courier New" w:cs="Courier New"/>
@@ -337,8 +481,48 @@
           <w:szCs w:val="18"/>
         </w:rPr>
         <w:br/>
-        <w:t>visitedBusinesses = defaultdict(</w:t>
-      </w:r>
+      </w:r>
+      <w:proofErr w:type="spellStart"/>
+      <w:r>
+        <w:rPr>
+          <w:rFonts w:ascii="Courier New" w:eastAsia="Times New Roman" w:hAnsi="Courier New" w:cs="Courier New"/>
+          <w:color w:val="000000"/>
+          <w:sz w:val="18"/>
+          <w:szCs w:val="18"/>
+        </w:rPr>
+        <w:t>visitedBusinesses</w:t>
+      </w:r>
+      <w:proofErr w:type="spellEnd"/>
+      <w:r>
+        <w:rPr>
+          <w:rFonts w:ascii="Courier New" w:eastAsia="Times New Roman" w:hAnsi="Courier New" w:cs="Courier New"/>
+          <w:color w:val="000000"/>
+          <w:sz w:val="18"/>
+          <w:szCs w:val="18"/>
+        </w:rPr>
+        <w:t xml:space="preserve"> = </w:t>
+      </w:r>
+      <w:proofErr w:type="spellStart"/>
+      <w:r>
+        <w:rPr>
+          <w:rFonts w:ascii="Courier New" w:eastAsia="Times New Roman" w:hAnsi="Courier New" w:cs="Courier New"/>
+          <w:color w:val="000000"/>
+          <w:sz w:val="18"/>
+          <w:szCs w:val="18"/>
+        </w:rPr>
+        <w:t>defaultdict</w:t>
+      </w:r>
+      <w:proofErr w:type="spellEnd"/>
+      <w:r>
+        <w:rPr>
+          <w:rFonts w:ascii="Courier New" w:eastAsia="Times New Roman" w:hAnsi="Courier New" w:cs="Courier New"/>
+          <w:color w:val="000000"/>
+          <w:sz w:val="18"/>
+          <w:szCs w:val="18"/>
+        </w:rPr>
+        <w:t>(</w:t>
+      </w:r>
+      <w:proofErr w:type="spellStart"/>
       <w:r>
         <w:rPr>
           <w:rFonts w:ascii="Courier New" w:eastAsia="Times New Roman" w:hAnsi="Courier New" w:cs="Courier New"/>
@@ -348,6 +532,7 @@
         </w:rPr>
         <w:t>int</w:t>
       </w:r>
+      <w:proofErr w:type="spellEnd"/>
       <w:r>
         <w:rPr>
           <w:rFonts w:ascii="Courier New" w:eastAsia="Times New Roman" w:hAnsi="Courier New" w:cs="Courier New"/>
@@ -365,8 +550,29 @@
           <w:szCs w:val="18"/>
         </w:rPr>
         <w:br/>
-        <w:t>users = defaultdict(</w:t>
-      </w:r>
+        <w:t xml:space="preserve">users = </w:t>
+      </w:r>
+      <w:proofErr w:type="spellStart"/>
+      <w:r>
+        <w:rPr>
+          <w:rFonts w:ascii="Courier New" w:eastAsia="Times New Roman" w:hAnsi="Courier New" w:cs="Courier New"/>
+          <w:color w:val="000000"/>
+          <w:sz w:val="18"/>
+          <w:szCs w:val="18"/>
+        </w:rPr>
+        <w:t>defaultdict</w:t>
+      </w:r>
+      <w:proofErr w:type="spellEnd"/>
+      <w:r>
+        <w:rPr>
+          <w:rFonts w:ascii="Courier New" w:eastAsia="Times New Roman" w:hAnsi="Courier New" w:cs="Courier New"/>
+          <w:color w:val="000000"/>
+          <w:sz w:val="18"/>
+          <w:szCs w:val="18"/>
+        </w:rPr>
+        <w:t>(</w:t>
+      </w:r>
+      <w:proofErr w:type="spellStart"/>
       <w:r>
         <w:rPr>
           <w:rFonts w:ascii="Courier New" w:eastAsia="Times New Roman" w:hAnsi="Courier New" w:cs="Courier New"/>
@@ -376,6 +582,7 @@
         </w:rPr>
         <w:t>int</w:t>
       </w:r>
+      <w:proofErr w:type="spellEnd"/>
       <w:r>
         <w:rPr>
           <w:rFonts w:ascii="Courier New" w:eastAsia="Times New Roman" w:hAnsi="Courier New" w:cs="Courier New"/>
@@ -393,7 +600,26 @@
           <w:szCs w:val="18"/>
         </w:rPr>
         <w:br/>
-        <w:t xml:space="preserve">totalVisits = </w:t>
+      </w:r>
+      <w:proofErr w:type="spellStart"/>
+      <w:r>
+        <w:rPr>
+          <w:rFonts w:ascii="Courier New" w:eastAsia="Times New Roman" w:hAnsi="Courier New" w:cs="Courier New"/>
+          <w:color w:val="000000"/>
+          <w:sz w:val="18"/>
+          <w:szCs w:val="18"/>
+        </w:rPr>
+        <w:t>totalVisits</w:t>
+      </w:r>
+      <w:proofErr w:type="spellEnd"/>
+      <w:r>
+        <w:rPr>
+          <w:rFonts w:ascii="Courier New" w:eastAsia="Times New Roman" w:hAnsi="Courier New" w:cs="Courier New"/>
+          <w:color w:val="000000"/>
+          <w:sz w:val="18"/>
+          <w:szCs w:val="18"/>
+        </w:rPr>
+        <w:t xml:space="preserve"> = </w:t>
       </w:r>
       <w:r>
         <w:rPr>
@@ -431,6 +657,7 @@
         </w:rPr>
         <w:br/>
       </w:r>
+      <w:proofErr w:type="spellStart"/>
       <w:r>
         <w:rPr>
           <w:rFonts w:ascii="Courier New" w:eastAsia="Times New Roman" w:hAnsi="Courier New" w:cs="Courier New"/>
@@ -449,7 +676,17 @@
           <w:sz w:val="18"/>
           <w:szCs w:val="18"/>
         </w:rPr>
-        <w:t xml:space="preserve">d </w:t>
+        <w:t>d</w:t>
+      </w:r>
+      <w:proofErr w:type="spellEnd"/>
+      <w:r>
+        <w:rPr>
+          <w:rFonts w:ascii="Courier New" w:eastAsia="Times New Roman" w:hAnsi="Courier New" w:cs="Courier New"/>
+          <w:color w:val="000000"/>
+          <w:sz w:val="18"/>
+          <w:szCs w:val="18"/>
+        </w:rPr>
+        <w:t xml:space="preserve"> </w:t>
       </w:r>
       <w:r>
         <w:rPr>
@@ -462,14 +699,25 @@
         </w:rPr>
         <w:t xml:space="preserve">in </w:t>
       </w:r>
-      <w:r>
-        <w:rPr>
-          <w:rFonts w:ascii="Courier New" w:eastAsia="Times New Roman" w:hAnsi="Courier New" w:cs="Courier New"/>
-          <w:color w:val="000000"/>
-          <w:sz w:val="18"/>
-          <w:szCs w:val="18"/>
-        </w:rPr>
-        <w:t>trainData:</w:t>
+      <w:proofErr w:type="spellStart"/>
+      <w:r>
+        <w:rPr>
+          <w:rFonts w:ascii="Courier New" w:eastAsia="Times New Roman" w:hAnsi="Courier New" w:cs="Courier New"/>
+          <w:color w:val="000000"/>
+          <w:sz w:val="18"/>
+          <w:szCs w:val="18"/>
+        </w:rPr>
+        <w:t>trainData</w:t>
+      </w:r>
+      <w:proofErr w:type="spellEnd"/>
+      <w:r>
+        <w:rPr>
+          <w:rFonts w:ascii="Courier New" w:eastAsia="Times New Roman" w:hAnsi="Courier New" w:cs="Courier New"/>
+          <w:color w:val="000000"/>
+          <w:sz w:val="18"/>
+          <w:szCs w:val="18"/>
+        </w:rPr>
+        <w:t>:</w:t>
       </w:r>
       <w:r>
         <w:rPr>
@@ -490,17 +738,9 @@
           <w:sz w:val="18"/>
           <w:szCs w:val="18"/>
         </w:rPr>
-        <w:t>'userID'</w:t>
-      </w:r>
-      <w:r>
-        <w:rPr>
-          <w:rFonts w:ascii="Courier New" w:eastAsia="Times New Roman" w:hAnsi="Courier New" w:cs="Courier New"/>
-          <w:color w:val="000000"/>
-          <w:sz w:val="18"/>
-          <w:szCs w:val="18"/>
-        </w:rPr>
-        <w:t>], d[</w:t>
-      </w:r>
+        <w:t>'</w:t>
+      </w:r>
+      <w:proofErr w:type="spellStart"/>
       <w:r>
         <w:rPr>
           <w:rFonts w:ascii="Courier New" w:eastAsia="Times New Roman" w:hAnsi="Courier New" w:cs="Courier New"/>
@@ -510,83 +750,9 @@
           <w:sz w:val="18"/>
           <w:szCs w:val="18"/>
         </w:rPr>
-        <w:t>'businessID'</w:t>
-      </w:r>
-      <w:r>
-        <w:rPr>
-          <w:rFonts w:ascii="Courier New" w:eastAsia="Times New Roman" w:hAnsi="Courier New" w:cs="Courier New"/>
-          <w:color w:val="000000"/>
-          <w:sz w:val="18"/>
-          <w:szCs w:val="18"/>
-        </w:rPr>
-        <w:t>]</w:t>
-      </w:r>
-      <w:r>
-        <w:rPr>
-          <w:rFonts w:ascii="Courier New" w:eastAsia="Times New Roman" w:hAnsi="Courier New" w:cs="Courier New"/>
-          <w:color w:val="000000"/>
-          <w:sz w:val="18"/>
-          <w:szCs w:val="18"/>
-        </w:rPr>
-        <w:br/>
-        <w:t xml:space="preserve">    businessCount[business] += </w:t>
-      </w:r>
-      <w:r>
-        <w:rPr>
-          <w:rFonts w:ascii="Courier New" w:eastAsia="Times New Roman" w:hAnsi="Courier New" w:cs="Courier New"/>
-          <w:color w:val="0000FF"/>
-          <w:sz w:val="18"/>
-          <w:szCs w:val="18"/>
-        </w:rPr>
-        <w:t>1</w:t>
-      </w:r>
-      <w:r>
-        <w:rPr>
-          <w:rFonts w:ascii="Courier New" w:eastAsia="Times New Roman" w:hAnsi="Courier New" w:cs="Courier New"/>
-          <w:color w:val="0000FF"/>
-          <w:sz w:val="18"/>
-          <w:szCs w:val="18"/>
-        </w:rPr>
-        <w:br/>
-        <w:t xml:space="preserve">    </w:t>
-      </w:r>
-      <w:r>
-        <w:rPr>
-          <w:rFonts w:ascii="Courier New" w:eastAsia="Times New Roman" w:hAnsi="Courier New" w:cs="Courier New"/>
-          <w:color w:val="000000"/>
-          <w:sz w:val="18"/>
-          <w:szCs w:val="18"/>
-        </w:rPr>
-        <w:t xml:space="preserve">totalVisits += </w:t>
-      </w:r>
-      <w:r>
-        <w:rPr>
-          <w:rFonts w:ascii="Courier New" w:eastAsia="Times New Roman" w:hAnsi="Courier New" w:cs="Courier New"/>
-          <w:color w:val="0000FF"/>
-          <w:sz w:val="18"/>
-          <w:szCs w:val="18"/>
-        </w:rPr>
-        <w:t>1</w:t>
-      </w:r>
-      <w:r>
-        <w:rPr>
-          <w:rFonts w:ascii="Courier New" w:eastAsia="Times New Roman" w:hAnsi="Courier New" w:cs="Courier New"/>
-          <w:color w:val="0000FF"/>
-          <w:sz w:val="18"/>
-          <w:szCs w:val="18"/>
-        </w:rPr>
-        <w:br/>
-        <w:t xml:space="preserve">    </w:t>
-      </w:r>
-      <w:r>
-        <w:rPr>
-          <w:rFonts w:ascii="Courier New" w:eastAsia="Times New Roman" w:hAnsi="Courier New" w:cs="Courier New"/>
-          <w:color w:val="000000"/>
-          <w:sz w:val="18"/>
-          <w:szCs w:val="18"/>
-        </w:rPr>
-        <w:t xml:space="preserve">visitedBusinesses[user + </w:t>
-      </w:r>
+        <w:t>userID</w:t>
+      </w:r>
+      <w:proofErr w:type="spellEnd"/>
       <w:r>
         <w:rPr>
           <w:rFonts w:ascii="Courier New" w:eastAsia="Times New Roman" w:hAnsi="Courier New" w:cs="Courier New"/>
@@ -596,6 +762,178 @@
           <w:sz w:val="18"/>
           <w:szCs w:val="18"/>
         </w:rPr>
+        <w:t>'</w:t>
+      </w:r>
+      <w:r>
+        <w:rPr>
+          <w:rFonts w:ascii="Courier New" w:eastAsia="Times New Roman" w:hAnsi="Courier New" w:cs="Courier New"/>
+          <w:color w:val="000000"/>
+          <w:sz w:val="18"/>
+          <w:szCs w:val="18"/>
+        </w:rPr>
+        <w:t>], d[</w:t>
+      </w:r>
+      <w:r>
+        <w:rPr>
+          <w:rFonts w:ascii="Courier New" w:eastAsia="Times New Roman" w:hAnsi="Courier New" w:cs="Courier New"/>
+          <w:b/>
+          <w:bCs/>
+          <w:color w:val="008080"/>
+          <w:sz w:val="18"/>
+          <w:szCs w:val="18"/>
+        </w:rPr>
+        <w:t>'</w:t>
+      </w:r>
+      <w:proofErr w:type="spellStart"/>
+      <w:r>
+        <w:rPr>
+          <w:rFonts w:ascii="Courier New" w:eastAsia="Times New Roman" w:hAnsi="Courier New" w:cs="Courier New"/>
+          <w:b/>
+          <w:bCs/>
+          <w:color w:val="008080"/>
+          <w:sz w:val="18"/>
+          <w:szCs w:val="18"/>
+        </w:rPr>
+        <w:t>businessID</w:t>
+      </w:r>
+      <w:proofErr w:type="spellEnd"/>
+      <w:r>
+        <w:rPr>
+          <w:rFonts w:ascii="Courier New" w:eastAsia="Times New Roman" w:hAnsi="Courier New" w:cs="Courier New"/>
+          <w:b/>
+          <w:bCs/>
+          <w:color w:val="008080"/>
+          <w:sz w:val="18"/>
+          <w:szCs w:val="18"/>
+        </w:rPr>
+        <w:t>'</w:t>
+      </w:r>
+      <w:r>
+        <w:rPr>
+          <w:rFonts w:ascii="Courier New" w:eastAsia="Times New Roman" w:hAnsi="Courier New" w:cs="Courier New"/>
+          <w:color w:val="000000"/>
+          <w:sz w:val="18"/>
+          <w:szCs w:val="18"/>
+        </w:rPr>
+        <w:t>]</w:t>
+      </w:r>
+      <w:r>
+        <w:rPr>
+          <w:rFonts w:ascii="Courier New" w:eastAsia="Times New Roman" w:hAnsi="Courier New" w:cs="Courier New"/>
+          <w:color w:val="000000"/>
+          <w:sz w:val="18"/>
+          <w:szCs w:val="18"/>
+        </w:rPr>
+        <w:br/>
+        <w:t xml:space="preserve">    </w:t>
+      </w:r>
+      <w:proofErr w:type="spellStart"/>
+      <w:r>
+        <w:rPr>
+          <w:rFonts w:ascii="Courier New" w:eastAsia="Times New Roman" w:hAnsi="Courier New" w:cs="Courier New"/>
+          <w:color w:val="000000"/>
+          <w:sz w:val="18"/>
+          <w:szCs w:val="18"/>
+        </w:rPr>
+        <w:t>businessCount</w:t>
+      </w:r>
+      <w:proofErr w:type="spellEnd"/>
+      <w:r>
+        <w:rPr>
+          <w:rFonts w:ascii="Courier New" w:eastAsia="Times New Roman" w:hAnsi="Courier New" w:cs="Courier New"/>
+          <w:color w:val="000000"/>
+          <w:sz w:val="18"/>
+          <w:szCs w:val="18"/>
+        </w:rPr>
+        <w:t xml:space="preserve">[business] += </w:t>
+      </w:r>
+      <w:r>
+        <w:rPr>
+          <w:rFonts w:ascii="Courier New" w:eastAsia="Times New Roman" w:hAnsi="Courier New" w:cs="Courier New"/>
+          <w:color w:val="0000FF"/>
+          <w:sz w:val="18"/>
+          <w:szCs w:val="18"/>
+        </w:rPr>
+        <w:t>1</w:t>
+      </w:r>
+      <w:r>
+        <w:rPr>
+          <w:rFonts w:ascii="Courier New" w:eastAsia="Times New Roman" w:hAnsi="Courier New" w:cs="Courier New"/>
+          <w:color w:val="0000FF"/>
+          <w:sz w:val="18"/>
+          <w:szCs w:val="18"/>
+        </w:rPr>
+        <w:br/>
+        <w:t xml:space="preserve">    </w:t>
+      </w:r>
+      <w:proofErr w:type="spellStart"/>
+      <w:r>
+        <w:rPr>
+          <w:rFonts w:ascii="Courier New" w:eastAsia="Times New Roman" w:hAnsi="Courier New" w:cs="Courier New"/>
+          <w:color w:val="000000"/>
+          <w:sz w:val="18"/>
+          <w:szCs w:val="18"/>
+        </w:rPr>
+        <w:t>totalVisits</w:t>
+      </w:r>
+      <w:proofErr w:type="spellEnd"/>
+      <w:r>
+        <w:rPr>
+          <w:rFonts w:ascii="Courier New" w:eastAsia="Times New Roman" w:hAnsi="Courier New" w:cs="Courier New"/>
+          <w:color w:val="000000"/>
+          <w:sz w:val="18"/>
+          <w:szCs w:val="18"/>
+        </w:rPr>
+        <w:t xml:space="preserve"> += </w:t>
+      </w:r>
+      <w:r>
+        <w:rPr>
+          <w:rFonts w:ascii="Courier New" w:eastAsia="Times New Roman" w:hAnsi="Courier New" w:cs="Courier New"/>
+          <w:color w:val="0000FF"/>
+          <w:sz w:val="18"/>
+          <w:szCs w:val="18"/>
+        </w:rPr>
+        <w:t>1</w:t>
+      </w:r>
+      <w:r>
+        <w:rPr>
+          <w:rFonts w:ascii="Courier New" w:eastAsia="Times New Roman" w:hAnsi="Courier New" w:cs="Courier New"/>
+          <w:color w:val="0000FF"/>
+          <w:sz w:val="18"/>
+          <w:szCs w:val="18"/>
+        </w:rPr>
+        <w:br/>
+        <w:t xml:space="preserve">    </w:t>
+      </w:r>
+      <w:proofErr w:type="spellStart"/>
+      <w:r>
+        <w:rPr>
+          <w:rFonts w:ascii="Courier New" w:eastAsia="Times New Roman" w:hAnsi="Courier New" w:cs="Courier New"/>
+          <w:color w:val="000000"/>
+          <w:sz w:val="18"/>
+          <w:szCs w:val="18"/>
+        </w:rPr>
+        <w:t>visitedBusinesses</w:t>
+      </w:r>
+      <w:proofErr w:type="spellEnd"/>
+      <w:r>
+        <w:rPr>
+          <w:rFonts w:ascii="Courier New" w:eastAsia="Times New Roman" w:hAnsi="Courier New" w:cs="Courier New"/>
+          <w:color w:val="000000"/>
+          <w:sz w:val="18"/>
+          <w:szCs w:val="18"/>
+        </w:rPr>
+        <w:t xml:space="preserve">[user + </w:t>
+      </w:r>
+      <w:r>
+        <w:rPr>
+          <w:rFonts w:ascii="Courier New" w:eastAsia="Times New Roman" w:hAnsi="Courier New" w:cs="Courier New"/>
+          <w:b/>
+          <w:bCs/>
+          <w:color w:val="008080"/>
+          <w:sz w:val="18"/>
+          <w:szCs w:val="18"/>
+        </w:rPr>
         <w:t xml:space="preserve">'-' </w:t>
       </w:r>
       <w:r>
@@ -680,6 +1018,7 @@
         </w:rPr>
         <w:t>(</w:t>
       </w:r>
+      <w:proofErr w:type="spellStart"/>
       <w:r>
         <w:rPr>
           <w:rFonts w:ascii="Courier New" w:eastAsia="Times New Roman" w:hAnsi="Courier New" w:cs="Courier New"/>
@@ -689,14 +1028,35 @@
         </w:rPr>
         <w:t>len</w:t>
       </w:r>
-      <w:r>
-        <w:rPr>
-          <w:rFonts w:ascii="Courier New" w:eastAsia="Times New Roman" w:hAnsi="Courier New" w:cs="Courier New"/>
-          <w:color w:val="000000"/>
-          <w:sz w:val="18"/>
-          <w:szCs w:val="18"/>
-        </w:rPr>
-        <w:t>(businessCount))</w:t>
+      <w:proofErr w:type="spellEnd"/>
+      <w:r>
+        <w:rPr>
+          <w:rFonts w:ascii="Courier New" w:eastAsia="Times New Roman" w:hAnsi="Courier New" w:cs="Courier New"/>
+          <w:color w:val="000000"/>
+          <w:sz w:val="18"/>
+          <w:szCs w:val="18"/>
+        </w:rPr>
+        <w:t>(</w:t>
+      </w:r>
+      <w:proofErr w:type="spellStart"/>
+      <w:r>
+        <w:rPr>
+          <w:rFonts w:ascii="Courier New" w:eastAsia="Times New Roman" w:hAnsi="Courier New" w:cs="Courier New"/>
+          <w:color w:val="000000"/>
+          <w:sz w:val="18"/>
+          <w:szCs w:val="18"/>
+        </w:rPr>
+        <w:t>businessCount</w:t>
+      </w:r>
+      <w:proofErr w:type="spellEnd"/>
+      <w:r>
+        <w:rPr>
+          <w:rFonts w:ascii="Courier New" w:eastAsia="Times New Roman" w:hAnsi="Courier New" w:cs="Courier New"/>
+          <w:color w:val="000000"/>
+          <w:sz w:val="18"/>
+          <w:szCs w:val="18"/>
+        </w:rPr>
+        <w:t>))</w:t>
       </w:r>
       <w:r>
         <w:rPr>
@@ -725,6 +1085,7 @@
         </w:rPr>
         <w:t>(</w:t>
       </w:r>
+      <w:proofErr w:type="spellStart"/>
       <w:r>
         <w:rPr>
           <w:rFonts w:ascii="Courier New" w:eastAsia="Times New Roman" w:hAnsi="Courier New" w:cs="Courier New"/>
@@ -734,6 +1095,7 @@
         </w:rPr>
         <w:t>len</w:t>
       </w:r>
+      <w:proofErr w:type="spellEnd"/>
       <w:r>
         <w:rPr>
           <w:rFonts w:ascii="Courier New" w:eastAsia="Times New Roman" w:hAnsi="Courier New" w:cs="Courier New"/>
@@ -770,6 +1132,7 @@
         </w:rPr>
         <w:t>(</w:t>
       </w:r>
+      <w:proofErr w:type="spellStart"/>
       <w:r>
         <w:rPr>
           <w:rFonts w:ascii="Courier New" w:eastAsia="Times New Roman" w:hAnsi="Courier New" w:cs="Courier New"/>
@@ -779,33 +1142,93 @@
         </w:rPr>
         <w:t>len</w:t>
       </w:r>
-      <w:r>
-        <w:rPr>
-          <w:rFonts w:ascii="Courier New" w:eastAsia="Times New Roman" w:hAnsi="Courier New" w:cs="Courier New"/>
-          <w:color w:val="000000"/>
-          <w:sz w:val="18"/>
-          <w:szCs w:val="18"/>
-        </w:rPr>
-        <w:t>(visitedBusinesses))</w:t>
-      </w:r>
-      <w:r>
-        <w:rPr>
-          <w:rFonts w:ascii="Courier New" w:eastAsia="Times New Roman" w:hAnsi="Courier New" w:cs="Courier New"/>
-          <w:color w:val="000000"/>
-          <w:sz w:val="18"/>
-          <w:szCs w:val="18"/>
-        </w:rPr>
-        <w:br/>
-      </w:r>
-      <w:r>
-        <w:rPr>
-          <w:rFonts w:ascii="Courier New" w:eastAsia="Times New Roman" w:hAnsi="Courier New" w:cs="Courier New"/>
-          <w:color w:val="000000"/>
-          <w:sz w:val="18"/>
-          <w:szCs w:val="18"/>
-        </w:rPr>
-        <w:br/>
-        <w:t xml:space="preserve">mostPopular = [(businessCount[x], x) </w:t>
+      <w:proofErr w:type="spellEnd"/>
+      <w:r>
+        <w:rPr>
+          <w:rFonts w:ascii="Courier New" w:eastAsia="Times New Roman" w:hAnsi="Courier New" w:cs="Courier New"/>
+          <w:color w:val="000000"/>
+          <w:sz w:val="18"/>
+          <w:szCs w:val="18"/>
+        </w:rPr>
+        <w:t>(</w:t>
+      </w:r>
+      <w:proofErr w:type="spellStart"/>
+      <w:r>
+        <w:rPr>
+          <w:rFonts w:ascii="Courier New" w:eastAsia="Times New Roman" w:hAnsi="Courier New" w:cs="Courier New"/>
+          <w:color w:val="000000"/>
+          <w:sz w:val="18"/>
+          <w:szCs w:val="18"/>
+        </w:rPr>
+        <w:t>visitedBusinesses</w:t>
+      </w:r>
+      <w:proofErr w:type="spellEnd"/>
+      <w:r>
+        <w:rPr>
+          <w:rFonts w:ascii="Courier New" w:eastAsia="Times New Roman" w:hAnsi="Courier New" w:cs="Courier New"/>
+          <w:color w:val="000000"/>
+          <w:sz w:val="18"/>
+          <w:szCs w:val="18"/>
+        </w:rPr>
+        <w:t>))</w:t>
+      </w:r>
+      <w:r>
+        <w:rPr>
+          <w:rFonts w:ascii="Courier New" w:eastAsia="Times New Roman" w:hAnsi="Courier New" w:cs="Courier New"/>
+          <w:color w:val="000000"/>
+          <w:sz w:val="18"/>
+          <w:szCs w:val="18"/>
+        </w:rPr>
+        <w:br/>
+      </w:r>
+      <w:r>
+        <w:rPr>
+          <w:rFonts w:ascii="Courier New" w:eastAsia="Times New Roman" w:hAnsi="Courier New" w:cs="Courier New"/>
+          <w:color w:val="000000"/>
+          <w:sz w:val="18"/>
+          <w:szCs w:val="18"/>
+        </w:rPr>
+        <w:br/>
+      </w:r>
+      <w:proofErr w:type="spellStart"/>
+      <w:r>
+        <w:rPr>
+          <w:rFonts w:ascii="Courier New" w:eastAsia="Times New Roman" w:hAnsi="Courier New" w:cs="Courier New"/>
+          <w:color w:val="000000"/>
+          <w:sz w:val="18"/>
+          <w:szCs w:val="18"/>
+        </w:rPr>
+        <w:t>mostPopular</w:t>
+      </w:r>
+      <w:proofErr w:type="spellEnd"/>
+      <w:r>
+        <w:rPr>
+          <w:rFonts w:ascii="Courier New" w:eastAsia="Times New Roman" w:hAnsi="Courier New" w:cs="Courier New"/>
+          <w:color w:val="000000"/>
+          <w:sz w:val="18"/>
+          <w:szCs w:val="18"/>
+        </w:rPr>
+        <w:t xml:space="preserve"> = [(</w:t>
+      </w:r>
+      <w:proofErr w:type="spellStart"/>
+      <w:r>
+        <w:rPr>
+          <w:rFonts w:ascii="Courier New" w:eastAsia="Times New Roman" w:hAnsi="Courier New" w:cs="Courier New"/>
+          <w:color w:val="000000"/>
+          <w:sz w:val="18"/>
+          <w:szCs w:val="18"/>
+        </w:rPr>
+        <w:t>businessCount</w:t>
+      </w:r>
+      <w:proofErr w:type="spellEnd"/>
+      <w:r>
+        <w:rPr>
+          <w:rFonts w:ascii="Courier New" w:eastAsia="Times New Roman" w:hAnsi="Courier New" w:cs="Courier New"/>
+          <w:color w:val="000000"/>
+          <w:sz w:val="18"/>
+          <w:szCs w:val="18"/>
+        </w:rPr>
+        <w:t xml:space="preserve">[x], x) </w:t>
       </w:r>
       <w:r>
         <w:rPr>
@@ -838,34 +1261,83 @@
         </w:rPr>
         <w:t xml:space="preserve">in </w:t>
       </w:r>
-      <w:r>
-        <w:rPr>
-          <w:rFonts w:ascii="Courier New" w:eastAsia="Times New Roman" w:hAnsi="Courier New" w:cs="Courier New"/>
-          <w:color w:val="000000"/>
-          <w:sz w:val="18"/>
-          <w:szCs w:val="18"/>
-        </w:rPr>
-        <w:t>businessCount]</w:t>
-      </w:r>
-      <w:r>
-        <w:rPr>
-          <w:rFonts w:ascii="Courier New" w:eastAsia="Times New Roman" w:hAnsi="Courier New" w:cs="Courier New"/>
-          <w:color w:val="000000"/>
-          <w:sz w:val="18"/>
-          <w:szCs w:val="18"/>
-        </w:rPr>
-        <w:br/>
-        <w:t>mostPopular.sort()</w:t>
-      </w:r>
-      <w:r>
-        <w:rPr>
-          <w:rFonts w:ascii="Courier New" w:eastAsia="Times New Roman" w:hAnsi="Courier New" w:cs="Courier New"/>
-          <w:color w:val="000000"/>
-          <w:sz w:val="18"/>
-          <w:szCs w:val="18"/>
-        </w:rPr>
-        <w:br/>
-        <w:t>mostPopular.reverse()</w:t>
+      <w:proofErr w:type="spellStart"/>
+      <w:r>
+        <w:rPr>
+          <w:rFonts w:ascii="Courier New" w:eastAsia="Times New Roman" w:hAnsi="Courier New" w:cs="Courier New"/>
+          <w:color w:val="000000"/>
+          <w:sz w:val="18"/>
+          <w:szCs w:val="18"/>
+        </w:rPr>
+        <w:t>businessCount</w:t>
+      </w:r>
+      <w:proofErr w:type="spellEnd"/>
+      <w:r>
+        <w:rPr>
+          <w:rFonts w:ascii="Courier New" w:eastAsia="Times New Roman" w:hAnsi="Courier New" w:cs="Courier New"/>
+          <w:color w:val="000000"/>
+          <w:sz w:val="18"/>
+          <w:szCs w:val="18"/>
+        </w:rPr>
+        <w:t>]</w:t>
+      </w:r>
+      <w:r>
+        <w:rPr>
+          <w:rFonts w:ascii="Courier New" w:eastAsia="Times New Roman" w:hAnsi="Courier New" w:cs="Courier New"/>
+          <w:color w:val="000000"/>
+          <w:sz w:val="18"/>
+          <w:szCs w:val="18"/>
+        </w:rPr>
+        <w:br/>
+      </w:r>
+      <w:proofErr w:type="spellStart"/>
+      <w:r>
+        <w:rPr>
+          <w:rFonts w:ascii="Courier New" w:eastAsia="Times New Roman" w:hAnsi="Courier New" w:cs="Courier New"/>
+          <w:color w:val="000000"/>
+          <w:sz w:val="18"/>
+          <w:szCs w:val="18"/>
+        </w:rPr>
+        <w:t>mostPopular.sort</w:t>
+      </w:r>
+      <w:proofErr w:type="spellEnd"/>
+      <w:r>
+        <w:rPr>
+          <w:rFonts w:ascii="Courier New" w:eastAsia="Times New Roman" w:hAnsi="Courier New" w:cs="Courier New"/>
+          <w:color w:val="000000"/>
+          <w:sz w:val="18"/>
+          <w:szCs w:val="18"/>
+        </w:rPr>
+        <w:t>()</w:t>
+      </w:r>
+      <w:r>
+        <w:rPr>
+          <w:rFonts w:ascii="Courier New" w:eastAsia="Times New Roman" w:hAnsi="Courier New" w:cs="Courier New"/>
+          <w:color w:val="000000"/>
+          <w:sz w:val="18"/>
+          <w:szCs w:val="18"/>
+        </w:rPr>
+        <w:br/>
+      </w:r>
+      <w:proofErr w:type="spellStart"/>
+      <w:r>
+        <w:rPr>
+          <w:rFonts w:ascii="Courier New" w:eastAsia="Times New Roman" w:hAnsi="Courier New" w:cs="Courier New"/>
+          <w:color w:val="000000"/>
+          <w:sz w:val="18"/>
+          <w:szCs w:val="18"/>
+        </w:rPr>
+        <w:t>mostPopular.reverse</w:t>
+      </w:r>
+      <w:proofErr w:type="spellEnd"/>
+      <w:r>
+        <w:rPr>
+          <w:rFonts w:ascii="Courier New" w:eastAsia="Times New Roman" w:hAnsi="Courier New" w:cs="Courier New"/>
+          <w:color w:val="000000"/>
+          <w:sz w:val="18"/>
+          <w:szCs w:val="18"/>
+        </w:rPr>
+        <w:t>()</w:t>
       </w:r>
       <w:r>
         <w:rPr>
@@ -943,14 +1415,45 @@
         </w:rPr>
         <w:t xml:space="preserve">for </w:t>
       </w:r>
-      <w:r>
-        <w:rPr>
-          <w:rFonts w:ascii="Courier New" w:eastAsia="Times New Roman" w:hAnsi="Courier New" w:cs="Courier New"/>
-          <w:color w:val="000000"/>
-          <w:sz w:val="18"/>
-          <w:szCs w:val="18"/>
-        </w:rPr>
-        <w:t xml:space="preserve">ic, i </w:t>
+      <w:proofErr w:type="spellStart"/>
+      <w:r>
+        <w:rPr>
+          <w:rFonts w:ascii="Courier New" w:eastAsia="Times New Roman" w:hAnsi="Courier New" w:cs="Courier New"/>
+          <w:color w:val="000000"/>
+          <w:sz w:val="18"/>
+          <w:szCs w:val="18"/>
+        </w:rPr>
+        <w:t>ic</w:t>
+      </w:r>
+      <w:proofErr w:type="spellEnd"/>
+      <w:r>
+        <w:rPr>
+          <w:rFonts w:ascii="Courier New" w:eastAsia="Times New Roman" w:hAnsi="Courier New" w:cs="Courier New"/>
+          <w:color w:val="000000"/>
+          <w:sz w:val="18"/>
+          <w:szCs w:val="18"/>
+        </w:rPr>
+        <w:t xml:space="preserve">, </w:t>
+      </w:r>
+      <w:proofErr w:type="spellStart"/>
+      <w:r>
+        <w:rPr>
+          <w:rFonts w:ascii="Courier New" w:eastAsia="Times New Roman" w:hAnsi="Courier New" w:cs="Courier New"/>
+          <w:color w:val="000000"/>
+          <w:sz w:val="18"/>
+          <w:szCs w:val="18"/>
+        </w:rPr>
+        <w:t>i</w:t>
+      </w:r>
+      <w:proofErr w:type="spellEnd"/>
+      <w:r>
+        <w:rPr>
+          <w:rFonts w:ascii="Courier New" w:eastAsia="Times New Roman" w:hAnsi="Courier New" w:cs="Courier New"/>
+          <w:color w:val="000000"/>
+          <w:sz w:val="18"/>
+          <w:szCs w:val="18"/>
+        </w:rPr>
+        <w:t xml:space="preserve"> </w:t>
       </w:r>
       <w:r>
         <w:rPr>
@@ -963,34 +1466,76 @@
         </w:rPr>
         <w:t xml:space="preserve">in </w:t>
       </w:r>
-      <w:r>
-        <w:rPr>
-          <w:rFonts w:ascii="Courier New" w:eastAsia="Times New Roman" w:hAnsi="Courier New" w:cs="Courier New"/>
-          <w:color w:val="000000"/>
-          <w:sz w:val="18"/>
-          <w:szCs w:val="18"/>
-        </w:rPr>
-        <w:t>mostPopular:</w:t>
-      </w:r>
-      <w:r>
-        <w:rPr>
-          <w:rFonts w:ascii="Courier New" w:eastAsia="Times New Roman" w:hAnsi="Courier New" w:cs="Courier New"/>
-          <w:color w:val="000000"/>
-          <w:sz w:val="18"/>
-          <w:szCs w:val="18"/>
-        </w:rPr>
-        <w:br/>
-        <w:t xml:space="preserve">    count += ic</w:t>
-      </w:r>
-      <w:r>
-        <w:rPr>
-          <w:rFonts w:ascii="Courier New" w:eastAsia="Times New Roman" w:hAnsi="Courier New" w:cs="Courier New"/>
-          <w:color w:val="000000"/>
-          <w:sz w:val="18"/>
-          <w:szCs w:val="18"/>
-        </w:rPr>
-        <w:br/>
-        <w:t xml:space="preserve">    return1.add(i)</w:t>
+      <w:proofErr w:type="spellStart"/>
+      <w:r>
+        <w:rPr>
+          <w:rFonts w:ascii="Courier New" w:eastAsia="Times New Roman" w:hAnsi="Courier New" w:cs="Courier New"/>
+          <w:color w:val="000000"/>
+          <w:sz w:val="18"/>
+          <w:szCs w:val="18"/>
+        </w:rPr>
+        <w:t>mostPopular</w:t>
+      </w:r>
+      <w:proofErr w:type="spellEnd"/>
+      <w:r>
+        <w:rPr>
+          <w:rFonts w:ascii="Courier New" w:eastAsia="Times New Roman" w:hAnsi="Courier New" w:cs="Courier New"/>
+          <w:color w:val="000000"/>
+          <w:sz w:val="18"/>
+          <w:szCs w:val="18"/>
+        </w:rPr>
+        <w:t>:</w:t>
+      </w:r>
+      <w:r>
+        <w:rPr>
+          <w:rFonts w:ascii="Courier New" w:eastAsia="Times New Roman" w:hAnsi="Courier New" w:cs="Courier New"/>
+          <w:color w:val="000000"/>
+          <w:sz w:val="18"/>
+          <w:szCs w:val="18"/>
+        </w:rPr>
+        <w:br/>
+        <w:t xml:space="preserve">    count += </w:t>
+      </w:r>
+      <w:proofErr w:type="spellStart"/>
+      <w:r>
+        <w:rPr>
+          <w:rFonts w:ascii="Courier New" w:eastAsia="Times New Roman" w:hAnsi="Courier New" w:cs="Courier New"/>
+          <w:color w:val="000000"/>
+          <w:sz w:val="18"/>
+          <w:szCs w:val="18"/>
+        </w:rPr>
+        <w:t>ic</w:t>
+      </w:r>
+      <w:proofErr w:type="spellEnd"/>
+      <w:r>
+        <w:rPr>
+          <w:rFonts w:ascii="Courier New" w:eastAsia="Times New Roman" w:hAnsi="Courier New" w:cs="Courier New"/>
+          <w:color w:val="000000"/>
+          <w:sz w:val="18"/>
+          <w:szCs w:val="18"/>
+        </w:rPr>
+        <w:br/>
+        <w:t xml:space="preserve">    return1.add(</w:t>
+      </w:r>
+      <w:proofErr w:type="spellStart"/>
+      <w:r>
+        <w:rPr>
+          <w:rFonts w:ascii="Courier New" w:eastAsia="Times New Roman" w:hAnsi="Courier New" w:cs="Courier New"/>
+          <w:color w:val="000000"/>
+          <w:sz w:val="18"/>
+          <w:szCs w:val="18"/>
+        </w:rPr>
+        <w:t>i</w:t>
+      </w:r>
+      <w:proofErr w:type="spellEnd"/>
+      <w:r>
+        <w:rPr>
+          <w:rFonts w:ascii="Courier New" w:eastAsia="Times New Roman" w:hAnsi="Courier New" w:cs="Courier New"/>
+          <w:color w:val="000000"/>
+          <w:sz w:val="18"/>
+          <w:szCs w:val="18"/>
+        </w:rPr>
+        <w:t>)</w:t>
       </w:r>
       <w:r>
         <w:rPr>
@@ -1020,7 +1565,27 @@
           <w:sz w:val="18"/>
           <w:szCs w:val="18"/>
         </w:rPr>
-        <w:t xml:space="preserve">count &gt; totalVisits / </w:t>
+        <w:t xml:space="preserve">count &gt; </w:t>
+      </w:r>
+      <w:proofErr w:type="spellStart"/>
+      <w:r>
+        <w:rPr>
+          <w:rFonts w:ascii="Courier New" w:eastAsia="Times New Roman" w:hAnsi="Courier New" w:cs="Courier New"/>
+          <w:color w:val="000000"/>
+          <w:sz w:val="18"/>
+          <w:szCs w:val="18"/>
+        </w:rPr>
+        <w:t>totalVisits</w:t>
+      </w:r>
+      <w:proofErr w:type="spellEnd"/>
+      <w:r>
+        <w:rPr>
+          <w:rFonts w:ascii="Courier New" w:eastAsia="Times New Roman" w:hAnsi="Courier New" w:cs="Courier New"/>
+          <w:color w:val="000000"/>
+          <w:sz w:val="18"/>
+          <w:szCs w:val="18"/>
+        </w:rPr>
+        <w:t xml:space="preserve"> / </w:t>
       </w:r>
       <w:r>
         <w:rPr>
@@ -1073,44 +1638,114 @@
         </w:rPr>
         <w:br/>
       </w:r>
-      <w:r>
-        <w:rPr>
-          <w:rFonts w:ascii="Courier New" w:eastAsia="Times New Roman" w:hAnsi="Courier New" w:cs="Courier New"/>
-          <w:color w:val="000000"/>
-          <w:sz w:val="18"/>
-          <w:szCs w:val="18"/>
-        </w:rPr>
-        <w:t>businessList = []</w:t>
-      </w:r>
-      <w:r>
-        <w:rPr>
-          <w:rFonts w:ascii="Courier New" w:eastAsia="Times New Roman" w:hAnsi="Courier New" w:cs="Courier New"/>
-          <w:color w:val="000000"/>
-          <w:sz w:val="18"/>
-          <w:szCs w:val="18"/>
-        </w:rPr>
-        <w:br/>
-        <w:t>usersList = []</w:t>
-      </w:r>
-      <w:r>
-        <w:rPr>
-          <w:rFonts w:ascii="Courier New" w:eastAsia="Times New Roman" w:hAnsi="Courier New" w:cs="Courier New"/>
-          <w:color w:val="000000"/>
-          <w:sz w:val="18"/>
-          <w:szCs w:val="18"/>
-        </w:rPr>
-        <w:br/>
-      </w:r>
-      <w:r>
-        <w:rPr>
-          <w:rFonts w:ascii="Courier New" w:eastAsia="Times New Roman" w:hAnsi="Courier New" w:cs="Courier New"/>
-          <w:color w:val="000000"/>
-          <w:sz w:val="18"/>
-          <w:szCs w:val="18"/>
-        </w:rPr>
-        <w:br/>
-        <w:t>vbusinessCount = defaultdict(</w:t>
-      </w:r>
+      <w:proofErr w:type="spellStart"/>
+      <w:r>
+        <w:rPr>
+          <w:rFonts w:ascii="Courier New" w:eastAsia="Times New Roman" w:hAnsi="Courier New" w:cs="Courier New"/>
+          <w:color w:val="000000"/>
+          <w:sz w:val="18"/>
+          <w:szCs w:val="18"/>
+        </w:rPr>
+        <w:t>businessList</w:t>
+      </w:r>
+      <w:proofErr w:type="spellEnd"/>
+      <w:r>
+        <w:rPr>
+          <w:rFonts w:ascii="Courier New" w:eastAsia="Times New Roman" w:hAnsi="Courier New" w:cs="Courier New"/>
+          <w:color w:val="000000"/>
+          <w:sz w:val="18"/>
+          <w:szCs w:val="18"/>
+        </w:rPr>
+        <w:t xml:space="preserve"> = []</w:t>
+      </w:r>
+      <w:r>
+        <w:rPr>
+          <w:rFonts w:ascii="Courier New" w:eastAsia="Times New Roman" w:hAnsi="Courier New" w:cs="Courier New"/>
+          <w:color w:val="000000"/>
+          <w:sz w:val="18"/>
+          <w:szCs w:val="18"/>
+        </w:rPr>
+        <w:br/>
+      </w:r>
+      <w:proofErr w:type="spellStart"/>
+      <w:r>
+        <w:rPr>
+          <w:rFonts w:ascii="Courier New" w:eastAsia="Times New Roman" w:hAnsi="Courier New" w:cs="Courier New"/>
+          <w:color w:val="000000"/>
+          <w:sz w:val="18"/>
+          <w:szCs w:val="18"/>
+        </w:rPr>
+        <w:t>usersList</w:t>
+      </w:r>
+      <w:proofErr w:type="spellEnd"/>
+      <w:r>
+        <w:rPr>
+          <w:rFonts w:ascii="Courier New" w:eastAsia="Times New Roman" w:hAnsi="Courier New" w:cs="Courier New"/>
+          <w:color w:val="000000"/>
+          <w:sz w:val="18"/>
+          <w:szCs w:val="18"/>
+        </w:rPr>
+        <w:t xml:space="preserve"> = []</w:t>
+      </w:r>
+      <w:r>
+        <w:rPr>
+          <w:rFonts w:ascii="Courier New" w:eastAsia="Times New Roman" w:hAnsi="Courier New" w:cs="Courier New"/>
+          <w:color w:val="000000"/>
+          <w:sz w:val="18"/>
+          <w:szCs w:val="18"/>
+        </w:rPr>
+        <w:br/>
+      </w:r>
+      <w:r>
+        <w:rPr>
+          <w:rFonts w:ascii="Courier New" w:eastAsia="Times New Roman" w:hAnsi="Courier New" w:cs="Courier New"/>
+          <w:color w:val="000000"/>
+          <w:sz w:val="18"/>
+          <w:szCs w:val="18"/>
+        </w:rPr>
+        <w:br/>
+      </w:r>
+      <w:proofErr w:type="spellStart"/>
+      <w:r>
+        <w:rPr>
+          <w:rFonts w:ascii="Courier New" w:eastAsia="Times New Roman" w:hAnsi="Courier New" w:cs="Courier New"/>
+          <w:color w:val="000000"/>
+          <w:sz w:val="18"/>
+          <w:szCs w:val="18"/>
+        </w:rPr>
+        <w:t>vbusinessCount</w:t>
+      </w:r>
+      <w:proofErr w:type="spellEnd"/>
+      <w:r>
+        <w:rPr>
+          <w:rFonts w:ascii="Courier New" w:eastAsia="Times New Roman" w:hAnsi="Courier New" w:cs="Courier New"/>
+          <w:color w:val="000000"/>
+          <w:sz w:val="18"/>
+          <w:szCs w:val="18"/>
+        </w:rPr>
+        <w:t xml:space="preserve"> = </w:t>
+      </w:r>
+      <w:proofErr w:type="spellStart"/>
+      <w:r>
+        <w:rPr>
+          <w:rFonts w:ascii="Courier New" w:eastAsia="Times New Roman" w:hAnsi="Courier New" w:cs="Courier New"/>
+          <w:color w:val="000000"/>
+          <w:sz w:val="18"/>
+          <w:szCs w:val="18"/>
+        </w:rPr>
+        <w:t>defaultdict</w:t>
+      </w:r>
+      <w:proofErr w:type="spellEnd"/>
+      <w:r>
+        <w:rPr>
+          <w:rFonts w:ascii="Courier New" w:eastAsia="Times New Roman" w:hAnsi="Courier New" w:cs="Courier New"/>
+          <w:color w:val="000000"/>
+          <w:sz w:val="18"/>
+          <w:szCs w:val="18"/>
+        </w:rPr>
+        <w:t>(</w:t>
+      </w:r>
+      <w:proofErr w:type="spellStart"/>
       <w:r>
         <w:rPr>
           <w:rFonts w:ascii="Courier New" w:eastAsia="Times New Roman" w:hAnsi="Courier New" w:cs="Courier New"/>
@@ -1120,6 +1755,7 @@
         </w:rPr>
         <w:t>int</w:t>
       </w:r>
+      <w:proofErr w:type="spellEnd"/>
       <w:r>
         <w:rPr>
           <w:rFonts w:ascii="Courier New" w:eastAsia="Times New Roman" w:hAnsi="Courier New" w:cs="Courier New"/>
@@ -1137,8 +1773,48 @@
           <w:szCs w:val="18"/>
         </w:rPr>
         <w:br/>
-        <w:t>vvisitedBusinesses = defaultdict(</w:t>
-      </w:r>
+      </w:r>
+      <w:proofErr w:type="spellStart"/>
+      <w:r>
+        <w:rPr>
+          <w:rFonts w:ascii="Courier New" w:eastAsia="Times New Roman" w:hAnsi="Courier New" w:cs="Courier New"/>
+          <w:color w:val="000000"/>
+          <w:sz w:val="18"/>
+          <w:szCs w:val="18"/>
+        </w:rPr>
+        <w:t>vvisitedBusinesses</w:t>
+      </w:r>
+      <w:proofErr w:type="spellEnd"/>
+      <w:r>
+        <w:rPr>
+          <w:rFonts w:ascii="Courier New" w:eastAsia="Times New Roman" w:hAnsi="Courier New" w:cs="Courier New"/>
+          <w:color w:val="000000"/>
+          <w:sz w:val="18"/>
+          <w:szCs w:val="18"/>
+        </w:rPr>
+        <w:t xml:space="preserve"> = </w:t>
+      </w:r>
+      <w:proofErr w:type="spellStart"/>
+      <w:r>
+        <w:rPr>
+          <w:rFonts w:ascii="Courier New" w:eastAsia="Times New Roman" w:hAnsi="Courier New" w:cs="Courier New"/>
+          <w:color w:val="000000"/>
+          <w:sz w:val="18"/>
+          <w:szCs w:val="18"/>
+        </w:rPr>
+        <w:t>defaultdict</w:t>
+      </w:r>
+      <w:proofErr w:type="spellEnd"/>
+      <w:r>
+        <w:rPr>
+          <w:rFonts w:ascii="Courier New" w:eastAsia="Times New Roman" w:hAnsi="Courier New" w:cs="Courier New"/>
+          <w:color w:val="000000"/>
+          <w:sz w:val="18"/>
+          <w:szCs w:val="18"/>
+        </w:rPr>
+        <w:t>(</w:t>
+      </w:r>
+      <w:proofErr w:type="spellStart"/>
       <w:r>
         <w:rPr>
           <w:rFonts w:ascii="Courier New" w:eastAsia="Times New Roman" w:hAnsi="Courier New" w:cs="Courier New"/>
@@ -1148,6 +1824,7 @@
         </w:rPr>
         <w:t>int</w:t>
       </w:r>
+      <w:proofErr w:type="spellEnd"/>
       <w:r>
         <w:rPr>
           <w:rFonts w:ascii="Courier New" w:eastAsia="Times New Roman" w:hAnsi="Courier New" w:cs="Courier New"/>
@@ -1165,8 +1842,48 @@
           <w:szCs w:val="18"/>
         </w:rPr>
         <w:br/>
-        <w:t>vusers = defaultdict(</w:t>
-      </w:r>
+      </w:r>
+      <w:proofErr w:type="spellStart"/>
+      <w:r>
+        <w:rPr>
+          <w:rFonts w:ascii="Courier New" w:eastAsia="Times New Roman" w:hAnsi="Courier New" w:cs="Courier New"/>
+          <w:color w:val="000000"/>
+          <w:sz w:val="18"/>
+          <w:szCs w:val="18"/>
+        </w:rPr>
+        <w:t>vusers</w:t>
+      </w:r>
+      <w:proofErr w:type="spellEnd"/>
+      <w:r>
+        <w:rPr>
+          <w:rFonts w:ascii="Courier New" w:eastAsia="Times New Roman" w:hAnsi="Courier New" w:cs="Courier New"/>
+          <w:color w:val="000000"/>
+          <w:sz w:val="18"/>
+          <w:szCs w:val="18"/>
+        </w:rPr>
+        <w:t xml:space="preserve"> = </w:t>
+      </w:r>
+      <w:proofErr w:type="spellStart"/>
+      <w:r>
+        <w:rPr>
+          <w:rFonts w:ascii="Courier New" w:eastAsia="Times New Roman" w:hAnsi="Courier New" w:cs="Courier New"/>
+          <w:color w:val="000000"/>
+          <w:sz w:val="18"/>
+          <w:szCs w:val="18"/>
+        </w:rPr>
+        <w:t>defaultdict</w:t>
+      </w:r>
+      <w:proofErr w:type="spellEnd"/>
+      <w:r>
+        <w:rPr>
+          <w:rFonts w:ascii="Courier New" w:eastAsia="Times New Roman" w:hAnsi="Courier New" w:cs="Courier New"/>
+          <w:color w:val="000000"/>
+          <w:sz w:val="18"/>
+          <w:szCs w:val="18"/>
+        </w:rPr>
+        <w:t>(</w:t>
+      </w:r>
+      <w:proofErr w:type="spellStart"/>
       <w:r>
         <w:rPr>
           <w:rFonts w:ascii="Courier New" w:eastAsia="Times New Roman" w:hAnsi="Courier New" w:cs="Courier New"/>
@@ -1176,6 +1893,7 @@
         </w:rPr>
         <w:t>int</w:t>
       </w:r>
+      <w:proofErr w:type="spellEnd"/>
       <w:r>
         <w:rPr>
           <w:rFonts w:ascii="Courier New" w:eastAsia="Times New Roman" w:hAnsi="Courier New" w:cs="Courier New"/>
@@ -1193,7 +1911,26 @@
           <w:szCs w:val="18"/>
         </w:rPr>
         <w:br/>
-        <w:t xml:space="preserve">vtotalVisits = </w:t>
+      </w:r>
+      <w:proofErr w:type="spellStart"/>
+      <w:r>
+        <w:rPr>
+          <w:rFonts w:ascii="Courier New" w:eastAsia="Times New Roman" w:hAnsi="Courier New" w:cs="Courier New"/>
+          <w:color w:val="000000"/>
+          <w:sz w:val="18"/>
+          <w:szCs w:val="18"/>
+        </w:rPr>
+        <w:t>vtotalVisits</w:t>
+      </w:r>
+      <w:proofErr w:type="spellEnd"/>
+      <w:r>
+        <w:rPr>
+          <w:rFonts w:ascii="Courier New" w:eastAsia="Times New Roman" w:hAnsi="Courier New" w:cs="Courier New"/>
+          <w:color w:val="000000"/>
+          <w:sz w:val="18"/>
+          <w:szCs w:val="18"/>
+        </w:rPr>
+        <w:t xml:space="preserve"> = </w:t>
       </w:r>
       <w:r>
         <w:rPr>
@@ -1221,8 +1958,48 @@
           <w:szCs w:val="18"/>
         </w:rPr>
         <w:br/>
-        <w:t>vnotvisited = defaultdict(</w:t>
-      </w:r>
+      </w:r>
+      <w:proofErr w:type="spellStart"/>
+      <w:r>
+        <w:rPr>
+          <w:rFonts w:ascii="Courier New" w:eastAsia="Times New Roman" w:hAnsi="Courier New" w:cs="Courier New"/>
+          <w:color w:val="000000"/>
+          <w:sz w:val="18"/>
+          <w:szCs w:val="18"/>
+        </w:rPr>
+        <w:t>vnotvisited</w:t>
+      </w:r>
+      <w:proofErr w:type="spellEnd"/>
+      <w:r>
+        <w:rPr>
+          <w:rFonts w:ascii="Courier New" w:eastAsia="Times New Roman" w:hAnsi="Courier New" w:cs="Courier New"/>
+          <w:color w:val="000000"/>
+          <w:sz w:val="18"/>
+          <w:szCs w:val="18"/>
+        </w:rPr>
+        <w:t xml:space="preserve"> = </w:t>
+      </w:r>
+      <w:proofErr w:type="spellStart"/>
+      <w:r>
+        <w:rPr>
+          <w:rFonts w:ascii="Courier New" w:eastAsia="Times New Roman" w:hAnsi="Courier New" w:cs="Courier New"/>
+          <w:color w:val="000000"/>
+          <w:sz w:val="18"/>
+          <w:szCs w:val="18"/>
+        </w:rPr>
+        <w:t>defaultdict</w:t>
+      </w:r>
+      <w:proofErr w:type="spellEnd"/>
+      <w:r>
+        <w:rPr>
+          <w:rFonts w:ascii="Courier New" w:eastAsia="Times New Roman" w:hAnsi="Courier New" w:cs="Courier New"/>
+          <w:color w:val="000000"/>
+          <w:sz w:val="18"/>
+          <w:szCs w:val="18"/>
+        </w:rPr>
+        <w:t>(</w:t>
+      </w:r>
+      <w:proofErr w:type="spellStart"/>
       <w:r>
         <w:rPr>
           <w:rFonts w:ascii="Courier New" w:eastAsia="Times New Roman" w:hAnsi="Courier New" w:cs="Courier New"/>
@@ -1232,6 +2009,7 @@
         </w:rPr>
         <w:t>int</w:t>
       </w:r>
+      <w:proofErr w:type="spellEnd"/>
       <w:r>
         <w:rPr>
           <w:rFonts w:ascii="Courier New" w:eastAsia="Times New Roman" w:hAnsi="Courier New" w:cs="Courier New"/>
@@ -1290,14 +2068,25 @@
         </w:rPr>
         <w:t xml:space="preserve">in </w:t>
       </w:r>
-      <w:r>
-        <w:rPr>
-          <w:rFonts w:ascii="Courier New" w:eastAsia="Times New Roman" w:hAnsi="Courier New" w:cs="Courier New"/>
-          <w:color w:val="000000"/>
-          <w:sz w:val="18"/>
-          <w:szCs w:val="18"/>
-        </w:rPr>
-        <w:t>validData:</w:t>
+      <w:proofErr w:type="spellStart"/>
+      <w:r>
+        <w:rPr>
+          <w:rFonts w:ascii="Courier New" w:eastAsia="Times New Roman" w:hAnsi="Courier New" w:cs="Courier New"/>
+          <w:color w:val="000000"/>
+          <w:sz w:val="18"/>
+          <w:szCs w:val="18"/>
+        </w:rPr>
+        <w:t>validData</w:t>
+      </w:r>
+      <w:proofErr w:type="spellEnd"/>
+      <w:r>
+        <w:rPr>
+          <w:rFonts w:ascii="Courier New" w:eastAsia="Times New Roman" w:hAnsi="Courier New" w:cs="Courier New"/>
+          <w:color w:val="000000"/>
+          <w:sz w:val="18"/>
+          <w:szCs w:val="18"/>
+        </w:rPr>
+        <w:t>:</w:t>
       </w:r>
       <w:r>
         <w:rPr>
@@ -1318,17 +2107,9 @@
           <w:sz w:val="18"/>
           <w:szCs w:val="18"/>
         </w:rPr>
-        <w:t>'userID'</w:t>
-      </w:r>
-      <w:r>
-        <w:rPr>
-          <w:rFonts w:ascii="Courier New" w:eastAsia="Times New Roman" w:hAnsi="Courier New" w:cs="Courier New"/>
-          <w:color w:val="000000"/>
-          <w:sz w:val="18"/>
-          <w:szCs w:val="18"/>
-        </w:rPr>
-        <w:t>], d[</w:t>
-      </w:r>
+        <w:t>'</w:t>
+      </w:r>
+      <w:proofErr w:type="spellStart"/>
       <w:r>
         <w:rPr>
           <w:rFonts w:ascii="Courier New" w:eastAsia="Times New Roman" w:hAnsi="Courier New" w:cs="Courier New"/>
@@ -1338,83 +2119,9 @@
           <w:sz w:val="18"/>
           <w:szCs w:val="18"/>
         </w:rPr>
-        <w:t>'businessID'</w:t>
-      </w:r>
-      <w:r>
-        <w:rPr>
-          <w:rFonts w:ascii="Courier New" w:eastAsia="Times New Roman" w:hAnsi="Courier New" w:cs="Courier New"/>
-          <w:color w:val="000000"/>
-          <w:sz w:val="18"/>
-          <w:szCs w:val="18"/>
-        </w:rPr>
-        <w:t>]</w:t>
-      </w:r>
-      <w:r>
-        <w:rPr>
-          <w:rFonts w:ascii="Courier New" w:eastAsia="Times New Roman" w:hAnsi="Courier New" w:cs="Courier New"/>
-          <w:color w:val="000000"/>
-          <w:sz w:val="18"/>
-          <w:szCs w:val="18"/>
-        </w:rPr>
-        <w:br/>
-        <w:t xml:space="preserve">    vbusinessCount[business] += </w:t>
-      </w:r>
-      <w:r>
-        <w:rPr>
-          <w:rFonts w:ascii="Courier New" w:eastAsia="Times New Roman" w:hAnsi="Courier New" w:cs="Courier New"/>
-          <w:color w:val="0000FF"/>
-          <w:sz w:val="18"/>
-          <w:szCs w:val="18"/>
-        </w:rPr>
-        <w:t>1</w:t>
-      </w:r>
-      <w:r>
-        <w:rPr>
-          <w:rFonts w:ascii="Courier New" w:eastAsia="Times New Roman" w:hAnsi="Courier New" w:cs="Courier New"/>
-          <w:color w:val="0000FF"/>
-          <w:sz w:val="18"/>
-          <w:szCs w:val="18"/>
-        </w:rPr>
-        <w:br/>
-        <w:t xml:space="preserve">    </w:t>
-      </w:r>
-      <w:r>
-        <w:rPr>
-          <w:rFonts w:ascii="Courier New" w:eastAsia="Times New Roman" w:hAnsi="Courier New" w:cs="Courier New"/>
-          <w:color w:val="000000"/>
-          <w:sz w:val="18"/>
-          <w:szCs w:val="18"/>
-        </w:rPr>
-        <w:t xml:space="preserve">vtotalVisits += </w:t>
-      </w:r>
-      <w:r>
-        <w:rPr>
-          <w:rFonts w:ascii="Courier New" w:eastAsia="Times New Roman" w:hAnsi="Courier New" w:cs="Courier New"/>
-          <w:color w:val="0000FF"/>
-          <w:sz w:val="18"/>
-          <w:szCs w:val="18"/>
-        </w:rPr>
-        <w:t>1</w:t>
-      </w:r>
-      <w:r>
-        <w:rPr>
-          <w:rFonts w:ascii="Courier New" w:eastAsia="Times New Roman" w:hAnsi="Courier New" w:cs="Courier New"/>
-          <w:color w:val="0000FF"/>
-          <w:sz w:val="18"/>
-          <w:szCs w:val="18"/>
-        </w:rPr>
-        <w:br/>
-        <w:t xml:space="preserve">    </w:t>
-      </w:r>
-      <w:r>
-        <w:rPr>
-          <w:rFonts w:ascii="Courier New" w:eastAsia="Times New Roman" w:hAnsi="Courier New" w:cs="Courier New"/>
-          <w:color w:val="000000"/>
-          <w:sz w:val="18"/>
-          <w:szCs w:val="18"/>
-        </w:rPr>
-        <w:t xml:space="preserve">vvisitedBusinesses[user + </w:t>
-      </w:r>
+        <w:t>userID</w:t>
+      </w:r>
+      <w:proofErr w:type="spellEnd"/>
       <w:r>
         <w:rPr>
           <w:rFonts w:ascii="Courier New" w:eastAsia="Times New Roman" w:hAnsi="Courier New" w:cs="Courier New"/>
@@ -1424,6 +2131,178 @@
           <w:sz w:val="18"/>
           <w:szCs w:val="18"/>
         </w:rPr>
+        <w:t>'</w:t>
+      </w:r>
+      <w:r>
+        <w:rPr>
+          <w:rFonts w:ascii="Courier New" w:eastAsia="Times New Roman" w:hAnsi="Courier New" w:cs="Courier New"/>
+          <w:color w:val="000000"/>
+          <w:sz w:val="18"/>
+          <w:szCs w:val="18"/>
+        </w:rPr>
+        <w:t>], d[</w:t>
+      </w:r>
+      <w:r>
+        <w:rPr>
+          <w:rFonts w:ascii="Courier New" w:eastAsia="Times New Roman" w:hAnsi="Courier New" w:cs="Courier New"/>
+          <w:b/>
+          <w:bCs/>
+          <w:color w:val="008080"/>
+          <w:sz w:val="18"/>
+          <w:szCs w:val="18"/>
+        </w:rPr>
+        <w:t>'</w:t>
+      </w:r>
+      <w:proofErr w:type="spellStart"/>
+      <w:r>
+        <w:rPr>
+          <w:rFonts w:ascii="Courier New" w:eastAsia="Times New Roman" w:hAnsi="Courier New" w:cs="Courier New"/>
+          <w:b/>
+          <w:bCs/>
+          <w:color w:val="008080"/>
+          <w:sz w:val="18"/>
+          <w:szCs w:val="18"/>
+        </w:rPr>
+        <w:t>businessID</w:t>
+      </w:r>
+      <w:proofErr w:type="spellEnd"/>
+      <w:r>
+        <w:rPr>
+          <w:rFonts w:ascii="Courier New" w:eastAsia="Times New Roman" w:hAnsi="Courier New" w:cs="Courier New"/>
+          <w:b/>
+          <w:bCs/>
+          <w:color w:val="008080"/>
+          <w:sz w:val="18"/>
+          <w:szCs w:val="18"/>
+        </w:rPr>
+        <w:t>'</w:t>
+      </w:r>
+      <w:r>
+        <w:rPr>
+          <w:rFonts w:ascii="Courier New" w:eastAsia="Times New Roman" w:hAnsi="Courier New" w:cs="Courier New"/>
+          <w:color w:val="000000"/>
+          <w:sz w:val="18"/>
+          <w:szCs w:val="18"/>
+        </w:rPr>
+        <w:t>]</w:t>
+      </w:r>
+      <w:r>
+        <w:rPr>
+          <w:rFonts w:ascii="Courier New" w:eastAsia="Times New Roman" w:hAnsi="Courier New" w:cs="Courier New"/>
+          <w:color w:val="000000"/>
+          <w:sz w:val="18"/>
+          <w:szCs w:val="18"/>
+        </w:rPr>
+        <w:br/>
+        <w:t xml:space="preserve">    </w:t>
+      </w:r>
+      <w:proofErr w:type="spellStart"/>
+      <w:r>
+        <w:rPr>
+          <w:rFonts w:ascii="Courier New" w:eastAsia="Times New Roman" w:hAnsi="Courier New" w:cs="Courier New"/>
+          <w:color w:val="000000"/>
+          <w:sz w:val="18"/>
+          <w:szCs w:val="18"/>
+        </w:rPr>
+        <w:t>vbusinessCount</w:t>
+      </w:r>
+      <w:proofErr w:type="spellEnd"/>
+      <w:r>
+        <w:rPr>
+          <w:rFonts w:ascii="Courier New" w:eastAsia="Times New Roman" w:hAnsi="Courier New" w:cs="Courier New"/>
+          <w:color w:val="000000"/>
+          <w:sz w:val="18"/>
+          <w:szCs w:val="18"/>
+        </w:rPr>
+        <w:t xml:space="preserve">[business] += </w:t>
+      </w:r>
+      <w:r>
+        <w:rPr>
+          <w:rFonts w:ascii="Courier New" w:eastAsia="Times New Roman" w:hAnsi="Courier New" w:cs="Courier New"/>
+          <w:color w:val="0000FF"/>
+          <w:sz w:val="18"/>
+          <w:szCs w:val="18"/>
+        </w:rPr>
+        <w:t>1</w:t>
+      </w:r>
+      <w:r>
+        <w:rPr>
+          <w:rFonts w:ascii="Courier New" w:eastAsia="Times New Roman" w:hAnsi="Courier New" w:cs="Courier New"/>
+          <w:color w:val="0000FF"/>
+          <w:sz w:val="18"/>
+          <w:szCs w:val="18"/>
+        </w:rPr>
+        <w:br/>
+        <w:t xml:space="preserve">    </w:t>
+      </w:r>
+      <w:proofErr w:type="spellStart"/>
+      <w:r>
+        <w:rPr>
+          <w:rFonts w:ascii="Courier New" w:eastAsia="Times New Roman" w:hAnsi="Courier New" w:cs="Courier New"/>
+          <w:color w:val="000000"/>
+          <w:sz w:val="18"/>
+          <w:szCs w:val="18"/>
+        </w:rPr>
+        <w:t>vtotalVisits</w:t>
+      </w:r>
+      <w:proofErr w:type="spellEnd"/>
+      <w:r>
+        <w:rPr>
+          <w:rFonts w:ascii="Courier New" w:eastAsia="Times New Roman" w:hAnsi="Courier New" w:cs="Courier New"/>
+          <w:color w:val="000000"/>
+          <w:sz w:val="18"/>
+          <w:szCs w:val="18"/>
+        </w:rPr>
+        <w:t xml:space="preserve"> += </w:t>
+      </w:r>
+      <w:r>
+        <w:rPr>
+          <w:rFonts w:ascii="Courier New" w:eastAsia="Times New Roman" w:hAnsi="Courier New" w:cs="Courier New"/>
+          <w:color w:val="0000FF"/>
+          <w:sz w:val="18"/>
+          <w:szCs w:val="18"/>
+        </w:rPr>
+        <w:t>1</w:t>
+      </w:r>
+      <w:r>
+        <w:rPr>
+          <w:rFonts w:ascii="Courier New" w:eastAsia="Times New Roman" w:hAnsi="Courier New" w:cs="Courier New"/>
+          <w:color w:val="0000FF"/>
+          <w:sz w:val="18"/>
+          <w:szCs w:val="18"/>
+        </w:rPr>
+        <w:br/>
+        <w:t xml:space="preserve">    </w:t>
+      </w:r>
+      <w:proofErr w:type="spellStart"/>
+      <w:r>
+        <w:rPr>
+          <w:rFonts w:ascii="Courier New" w:eastAsia="Times New Roman" w:hAnsi="Courier New" w:cs="Courier New"/>
+          <w:color w:val="000000"/>
+          <w:sz w:val="18"/>
+          <w:szCs w:val="18"/>
+        </w:rPr>
+        <w:t>vvisitedBusinesses</w:t>
+      </w:r>
+      <w:proofErr w:type="spellEnd"/>
+      <w:r>
+        <w:rPr>
+          <w:rFonts w:ascii="Courier New" w:eastAsia="Times New Roman" w:hAnsi="Courier New" w:cs="Courier New"/>
+          <w:color w:val="000000"/>
+          <w:sz w:val="18"/>
+          <w:szCs w:val="18"/>
+        </w:rPr>
+        <w:t xml:space="preserve">[user + </w:t>
+      </w:r>
+      <w:r>
+        <w:rPr>
+          <w:rFonts w:ascii="Courier New" w:eastAsia="Times New Roman" w:hAnsi="Courier New" w:cs="Courier New"/>
+          <w:b/>
+          <w:bCs/>
+          <w:color w:val="008080"/>
+          <w:sz w:val="18"/>
+          <w:szCs w:val="18"/>
+        </w:rPr>
         <w:t xml:space="preserve">'-' </w:t>
       </w:r>
       <w:r>
@@ -1454,14 +2333,25 @@
         <w:br/>
         <w:t xml:space="preserve">    </w:t>
       </w:r>
-      <w:r>
-        <w:rPr>
-          <w:rFonts w:ascii="Courier New" w:eastAsia="Times New Roman" w:hAnsi="Courier New" w:cs="Courier New"/>
-          <w:color w:val="000000"/>
-          <w:sz w:val="18"/>
-          <w:szCs w:val="18"/>
-        </w:rPr>
-        <w:t xml:space="preserve">vusers[user] += </w:t>
+      <w:proofErr w:type="spellStart"/>
+      <w:r>
+        <w:rPr>
+          <w:rFonts w:ascii="Courier New" w:eastAsia="Times New Roman" w:hAnsi="Courier New" w:cs="Courier New"/>
+          <w:color w:val="000000"/>
+          <w:sz w:val="18"/>
+          <w:szCs w:val="18"/>
+        </w:rPr>
+        <w:t>vusers</w:t>
+      </w:r>
+      <w:proofErr w:type="spellEnd"/>
+      <w:r>
+        <w:rPr>
+          <w:rFonts w:ascii="Courier New" w:eastAsia="Times New Roman" w:hAnsi="Courier New" w:cs="Courier New"/>
+          <w:color w:val="000000"/>
+          <w:sz w:val="18"/>
+          <w:szCs w:val="18"/>
+        </w:rPr>
+        <w:t xml:space="preserve">[user] += </w:t>
       </w:r>
       <w:r>
         <w:rPr>
@@ -1521,24 +2411,55 @@
         </w:rPr>
         <w:t xml:space="preserve">in </w:t>
       </w:r>
-      <w:r>
-        <w:rPr>
-          <w:rFonts w:ascii="Courier New" w:eastAsia="Times New Roman" w:hAnsi="Courier New" w:cs="Courier New"/>
-          <w:color w:val="000000"/>
-          <w:sz w:val="18"/>
-          <w:szCs w:val="18"/>
-        </w:rPr>
-        <w:t>vbusinessCount:</w:t>
-      </w:r>
-      <w:r>
-        <w:rPr>
-          <w:rFonts w:ascii="Courier New" w:eastAsia="Times New Roman" w:hAnsi="Courier New" w:cs="Courier New"/>
-          <w:color w:val="000000"/>
-          <w:sz w:val="18"/>
-          <w:szCs w:val="18"/>
-        </w:rPr>
-        <w:br/>
-        <w:t xml:space="preserve">    businessList.append(c)</w:t>
+      <w:proofErr w:type="spellStart"/>
+      <w:r>
+        <w:rPr>
+          <w:rFonts w:ascii="Courier New" w:eastAsia="Times New Roman" w:hAnsi="Courier New" w:cs="Courier New"/>
+          <w:color w:val="000000"/>
+          <w:sz w:val="18"/>
+          <w:szCs w:val="18"/>
+        </w:rPr>
+        <w:t>vbusinessCount</w:t>
+      </w:r>
+      <w:proofErr w:type="spellEnd"/>
+      <w:r>
+        <w:rPr>
+          <w:rFonts w:ascii="Courier New" w:eastAsia="Times New Roman" w:hAnsi="Courier New" w:cs="Courier New"/>
+          <w:color w:val="000000"/>
+          <w:sz w:val="18"/>
+          <w:szCs w:val="18"/>
+        </w:rPr>
+        <w:t>:</w:t>
+      </w:r>
+      <w:r>
+        <w:rPr>
+          <w:rFonts w:ascii="Courier New" w:eastAsia="Times New Roman" w:hAnsi="Courier New" w:cs="Courier New"/>
+          <w:color w:val="000000"/>
+          <w:sz w:val="18"/>
+          <w:szCs w:val="18"/>
+        </w:rPr>
+        <w:br/>
+        <w:t xml:space="preserve">    </w:t>
+      </w:r>
+      <w:proofErr w:type="spellStart"/>
+      <w:r>
+        <w:rPr>
+          <w:rFonts w:ascii="Courier New" w:eastAsia="Times New Roman" w:hAnsi="Courier New" w:cs="Courier New"/>
+          <w:color w:val="000000"/>
+          <w:sz w:val="18"/>
+          <w:szCs w:val="18"/>
+        </w:rPr>
+        <w:t>businessList.append</w:t>
+      </w:r>
+      <w:proofErr w:type="spellEnd"/>
+      <w:r>
+        <w:rPr>
+          <w:rFonts w:ascii="Courier New" w:eastAsia="Times New Roman" w:hAnsi="Courier New" w:cs="Courier New"/>
+          <w:color w:val="000000"/>
+          <w:sz w:val="18"/>
+          <w:szCs w:val="18"/>
+        </w:rPr>
+        <w:t>(c)</w:t>
       </w:r>
       <w:r>
         <w:rPr>
@@ -1580,24 +2501,55 @@
         </w:rPr>
         <w:t xml:space="preserve">in </w:t>
       </w:r>
-      <w:r>
-        <w:rPr>
-          <w:rFonts w:ascii="Courier New" w:eastAsia="Times New Roman" w:hAnsi="Courier New" w:cs="Courier New"/>
-          <w:color w:val="000000"/>
-          <w:sz w:val="18"/>
-          <w:szCs w:val="18"/>
-        </w:rPr>
-        <w:t>vusers:</w:t>
-      </w:r>
-      <w:r>
-        <w:rPr>
-          <w:rFonts w:ascii="Courier New" w:eastAsia="Times New Roman" w:hAnsi="Courier New" w:cs="Courier New"/>
-          <w:color w:val="000000"/>
-          <w:sz w:val="18"/>
-          <w:szCs w:val="18"/>
-        </w:rPr>
-        <w:br/>
-        <w:t xml:space="preserve">    usersList.append(u)</w:t>
+      <w:proofErr w:type="spellStart"/>
+      <w:r>
+        <w:rPr>
+          <w:rFonts w:ascii="Courier New" w:eastAsia="Times New Roman" w:hAnsi="Courier New" w:cs="Courier New"/>
+          <w:color w:val="000000"/>
+          <w:sz w:val="18"/>
+          <w:szCs w:val="18"/>
+        </w:rPr>
+        <w:t>vusers</w:t>
+      </w:r>
+      <w:proofErr w:type="spellEnd"/>
+      <w:r>
+        <w:rPr>
+          <w:rFonts w:ascii="Courier New" w:eastAsia="Times New Roman" w:hAnsi="Courier New" w:cs="Courier New"/>
+          <w:color w:val="000000"/>
+          <w:sz w:val="18"/>
+          <w:szCs w:val="18"/>
+        </w:rPr>
+        <w:t>:</w:t>
+      </w:r>
+      <w:r>
+        <w:rPr>
+          <w:rFonts w:ascii="Courier New" w:eastAsia="Times New Roman" w:hAnsi="Courier New" w:cs="Courier New"/>
+          <w:color w:val="000000"/>
+          <w:sz w:val="18"/>
+          <w:szCs w:val="18"/>
+        </w:rPr>
+        <w:br/>
+        <w:t xml:space="preserve">    </w:t>
+      </w:r>
+      <w:proofErr w:type="spellStart"/>
+      <w:r>
+        <w:rPr>
+          <w:rFonts w:ascii="Courier New" w:eastAsia="Times New Roman" w:hAnsi="Courier New" w:cs="Courier New"/>
+          <w:color w:val="000000"/>
+          <w:sz w:val="18"/>
+          <w:szCs w:val="18"/>
+        </w:rPr>
+        <w:t>usersList.append</w:t>
+      </w:r>
+      <w:proofErr w:type="spellEnd"/>
+      <w:r>
+        <w:rPr>
+          <w:rFonts w:ascii="Courier New" w:eastAsia="Times New Roman" w:hAnsi="Courier New" w:cs="Courier New"/>
+          <w:color w:val="000000"/>
+          <w:sz w:val="18"/>
+          <w:szCs w:val="18"/>
+        </w:rPr>
+        <w:t>(u)</w:t>
       </w:r>
       <w:r>
         <w:rPr>
@@ -1675,6 +2627,7 @@
         </w:rPr>
         <w:t>(</w:t>
       </w:r>
+      <w:proofErr w:type="spellStart"/>
       <w:r>
         <w:rPr>
           <w:rFonts w:ascii="Courier New" w:eastAsia="Times New Roman" w:hAnsi="Courier New" w:cs="Courier New"/>
@@ -1684,14 +2637,35 @@
         </w:rPr>
         <w:t>len</w:t>
       </w:r>
-      <w:r>
-        <w:rPr>
-          <w:rFonts w:ascii="Courier New" w:eastAsia="Times New Roman" w:hAnsi="Courier New" w:cs="Courier New"/>
-          <w:color w:val="000000"/>
-          <w:sz w:val="18"/>
-          <w:szCs w:val="18"/>
-        </w:rPr>
-        <w:t xml:space="preserve">(vnotvisited) &lt; </w:t>
+      <w:proofErr w:type="spellEnd"/>
+      <w:r>
+        <w:rPr>
+          <w:rFonts w:ascii="Courier New" w:eastAsia="Times New Roman" w:hAnsi="Courier New" w:cs="Courier New"/>
+          <w:color w:val="000000"/>
+          <w:sz w:val="18"/>
+          <w:szCs w:val="18"/>
+        </w:rPr>
+        <w:t>(</w:t>
+      </w:r>
+      <w:proofErr w:type="spellStart"/>
+      <w:r>
+        <w:rPr>
+          <w:rFonts w:ascii="Courier New" w:eastAsia="Times New Roman" w:hAnsi="Courier New" w:cs="Courier New"/>
+          <w:color w:val="000000"/>
+          <w:sz w:val="18"/>
+          <w:szCs w:val="18"/>
+        </w:rPr>
+        <w:t>vnotvisited</w:t>
+      </w:r>
+      <w:proofErr w:type="spellEnd"/>
+      <w:r>
+        <w:rPr>
+          <w:rFonts w:ascii="Courier New" w:eastAsia="Times New Roman" w:hAnsi="Courier New" w:cs="Courier New"/>
+          <w:color w:val="000000"/>
+          <w:sz w:val="18"/>
+          <w:szCs w:val="18"/>
+        </w:rPr>
+        <w:t xml:space="preserve">) &lt; </w:t>
       </w:r>
       <w:r>
         <w:rPr>
@@ -1719,7 +2693,47 @@
           <w:szCs w:val="18"/>
         </w:rPr>
         <w:br/>
-        <w:t xml:space="preserve">    pair = random.choice(usersList) + </w:t>
+        <w:t xml:space="preserve">    pair = </w:t>
+      </w:r>
+      <w:proofErr w:type="spellStart"/>
+      <w:r>
+        <w:rPr>
+          <w:rFonts w:ascii="Courier New" w:eastAsia="Times New Roman" w:hAnsi="Courier New" w:cs="Courier New"/>
+          <w:color w:val="000000"/>
+          <w:sz w:val="18"/>
+          <w:szCs w:val="18"/>
+        </w:rPr>
+        <w:t>random.choice</w:t>
+      </w:r>
+      <w:proofErr w:type="spellEnd"/>
+      <w:r>
+        <w:rPr>
+          <w:rFonts w:ascii="Courier New" w:eastAsia="Times New Roman" w:hAnsi="Courier New" w:cs="Courier New"/>
+          <w:color w:val="000000"/>
+          <w:sz w:val="18"/>
+          <w:szCs w:val="18"/>
+        </w:rPr>
+        <w:t>(</w:t>
+      </w:r>
+      <w:proofErr w:type="spellStart"/>
+      <w:r>
+        <w:rPr>
+          <w:rFonts w:ascii="Courier New" w:eastAsia="Times New Roman" w:hAnsi="Courier New" w:cs="Courier New"/>
+          <w:color w:val="000000"/>
+          <w:sz w:val="18"/>
+          <w:szCs w:val="18"/>
+        </w:rPr>
+        <w:t>usersList</w:t>
+      </w:r>
+      <w:proofErr w:type="spellEnd"/>
+      <w:r>
+        <w:rPr>
+          <w:rFonts w:ascii="Courier New" w:eastAsia="Times New Roman" w:hAnsi="Courier New" w:cs="Courier New"/>
+          <w:color w:val="000000"/>
+          <w:sz w:val="18"/>
+          <w:szCs w:val="18"/>
+        </w:rPr>
+        <w:t xml:space="preserve">) + </w:t>
       </w:r>
       <w:r>
         <w:rPr>
@@ -1739,7 +2753,47 @@
           <w:sz w:val="18"/>
           <w:szCs w:val="18"/>
         </w:rPr>
-        <w:t>+ random.choice(businessList)</w:t>
+        <w:t xml:space="preserve">+ </w:t>
+      </w:r>
+      <w:proofErr w:type="spellStart"/>
+      <w:r>
+        <w:rPr>
+          <w:rFonts w:ascii="Courier New" w:eastAsia="Times New Roman" w:hAnsi="Courier New" w:cs="Courier New"/>
+          <w:color w:val="000000"/>
+          <w:sz w:val="18"/>
+          <w:szCs w:val="18"/>
+        </w:rPr>
+        <w:t>random.choice</w:t>
+      </w:r>
+      <w:proofErr w:type="spellEnd"/>
+      <w:r>
+        <w:rPr>
+          <w:rFonts w:ascii="Courier New" w:eastAsia="Times New Roman" w:hAnsi="Courier New" w:cs="Courier New"/>
+          <w:color w:val="000000"/>
+          <w:sz w:val="18"/>
+          <w:szCs w:val="18"/>
+        </w:rPr>
+        <w:t>(</w:t>
+      </w:r>
+      <w:proofErr w:type="spellStart"/>
+      <w:r>
+        <w:rPr>
+          <w:rFonts w:ascii="Courier New" w:eastAsia="Times New Roman" w:hAnsi="Courier New" w:cs="Courier New"/>
+          <w:color w:val="000000"/>
+          <w:sz w:val="18"/>
+          <w:szCs w:val="18"/>
+        </w:rPr>
+        <w:t>businessList</w:t>
+      </w:r>
+      <w:proofErr w:type="spellEnd"/>
+      <w:r>
+        <w:rPr>
+          <w:rFonts w:ascii="Courier New" w:eastAsia="Times New Roman" w:hAnsi="Courier New" w:cs="Courier New"/>
+          <w:color w:val="000000"/>
+          <w:sz w:val="18"/>
+          <w:szCs w:val="18"/>
+        </w:rPr>
+        <w:t>)</w:t>
       </w:r>
       <w:r>
         <w:rPr>
@@ -1791,24 +2845,75 @@
         </w:rPr>
         <w:t xml:space="preserve">in </w:t>
       </w:r>
-      <w:r>
-        <w:rPr>
-          <w:rFonts w:ascii="Courier New" w:eastAsia="Times New Roman" w:hAnsi="Courier New" w:cs="Courier New"/>
-          <w:color w:val="000000"/>
-          <w:sz w:val="18"/>
-          <w:szCs w:val="18"/>
-        </w:rPr>
-        <w:t>vvisitedBusinesses):</w:t>
-      </w:r>
-      <w:r>
-        <w:rPr>
-          <w:rFonts w:ascii="Courier New" w:eastAsia="Times New Roman" w:hAnsi="Courier New" w:cs="Courier New"/>
-          <w:color w:val="000000"/>
-          <w:sz w:val="18"/>
-          <w:szCs w:val="18"/>
-        </w:rPr>
-        <w:br/>
-        <w:t xml:space="preserve">        pair = random.choice(usersList) + </w:t>
+      <w:proofErr w:type="spellStart"/>
+      <w:r>
+        <w:rPr>
+          <w:rFonts w:ascii="Courier New" w:eastAsia="Times New Roman" w:hAnsi="Courier New" w:cs="Courier New"/>
+          <w:color w:val="000000"/>
+          <w:sz w:val="18"/>
+          <w:szCs w:val="18"/>
+        </w:rPr>
+        <w:t>vvisitedBusinesses</w:t>
+      </w:r>
+      <w:proofErr w:type="spellEnd"/>
+      <w:r>
+        <w:rPr>
+          <w:rFonts w:ascii="Courier New" w:eastAsia="Times New Roman" w:hAnsi="Courier New" w:cs="Courier New"/>
+          <w:color w:val="000000"/>
+          <w:sz w:val="18"/>
+          <w:szCs w:val="18"/>
+        </w:rPr>
+        <w:t>):</w:t>
+      </w:r>
+      <w:r>
+        <w:rPr>
+          <w:rFonts w:ascii="Courier New" w:eastAsia="Times New Roman" w:hAnsi="Courier New" w:cs="Courier New"/>
+          <w:color w:val="000000"/>
+          <w:sz w:val="18"/>
+          <w:szCs w:val="18"/>
+        </w:rPr>
+        <w:br/>
+        <w:t xml:space="preserve">        pair = </w:t>
+      </w:r>
+      <w:proofErr w:type="spellStart"/>
+      <w:r>
+        <w:rPr>
+          <w:rFonts w:ascii="Courier New" w:eastAsia="Times New Roman" w:hAnsi="Courier New" w:cs="Courier New"/>
+          <w:color w:val="000000"/>
+          <w:sz w:val="18"/>
+          <w:szCs w:val="18"/>
+        </w:rPr>
+        <w:t>random.choice</w:t>
+      </w:r>
+      <w:proofErr w:type="spellEnd"/>
+      <w:r>
+        <w:rPr>
+          <w:rFonts w:ascii="Courier New" w:eastAsia="Times New Roman" w:hAnsi="Courier New" w:cs="Courier New"/>
+          <w:color w:val="000000"/>
+          <w:sz w:val="18"/>
+          <w:szCs w:val="18"/>
+        </w:rPr>
+        <w:t>(</w:t>
+      </w:r>
+      <w:proofErr w:type="spellStart"/>
+      <w:r>
+        <w:rPr>
+          <w:rFonts w:ascii="Courier New" w:eastAsia="Times New Roman" w:hAnsi="Courier New" w:cs="Courier New"/>
+          <w:color w:val="000000"/>
+          <w:sz w:val="18"/>
+          <w:szCs w:val="18"/>
+        </w:rPr>
+        <w:t>usersList</w:t>
+      </w:r>
+      <w:proofErr w:type="spellEnd"/>
+      <w:r>
+        <w:rPr>
+          <w:rFonts w:ascii="Courier New" w:eastAsia="Times New Roman" w:hAnsi="Courier New" w:cs="Courier New"/>
+          <w:color w:val="000000"/>
+          <w:sz w:val="18"/>
+          <w:szCs w:val="18"/>
+        </w:rPr>
+        <w:t xml:space="preserve">) + </w:t>
       </w:r>
       <w:r>
         <w:rPr>
@@ -1828,17 +2933,77 @@
           <w:sz w:val="18"/>
           <w:szCs w:val="18"/>
         </w:rPr>
-        <w:t>+ random.choice(businessList)</w:t>
-      </w:r>
-      <w:r>
-        <w:rPr>
-          <w:rFonts w:ascii="Courier New" w:eastAsia="Times New Roman" w:hAnsi="Courier New" w:cs="Courier New"/>
-          <w:color w:val="000000"/>
-          <w:sz w:val="18"/>
-          <w:szCs w:val="18"/>
-        </w:rPr>
-        <w:br/>
-        <w:t xml:space="preserve">    vnotvisited[pair] += </w:t>
+        <w:t xml:space="preserve">+ </w:t>
+      </w:r>
+      <w:proofErr w:type="spellStart"/>
+      <w:r>
+        <w:rPr>
+          <w:rFonts w:ascii="Courier New" w:eastAsia="Times New Roman" w:hAnsi="Courier New" w:cs="Courier New"/>
+          <w:color w:val="000000"/>
+          <w:sz w:val="18"/>
+          <w:szCs w:val="18"/>
+        </w:rPr>
+        <w:t>random.choice</w:t>
+      </w:r>
+      <w:proofErr w:type="spellEnd"/>
+      <w:r>
+        <w:rPr>
+          <w:rFonts w:ascii="Courier New" w:eastAsia="Times New Roman" w:hAnsi="Courier New" w:cs="Courier New"/>
+          <w:color w:val="000000"/>
+          <w:sz w:val="18"/>
+          <w:szCs w:val="18"/>
+        </w:rPr>
+        <w:t>(</w:t>
+      </w:r>
+      <w:proofErr w:type="spellStart"/>
+      <w:r>
+        <w:rPr>
+          <w:rFonts w:ascii="Courier New" w:eastAsia="Times New Roman" w:hAnsi="Courier New" w:cs="Courier New"/>
+          <w:color w:val="000000"/>
+          <w:sz w:val="18"/>
+          <w:szCs w:val="18"/>
+        </w:rPr>
+        <w:t>businessList</w:t>
+      </w:r>
+      <w:proofErr w:type="spellEnd"/>
+      <w:r>
+        <w:rPr>
+          <w:rFonts w:ascii="Courier New" w:eastAsia="Times New Roman" w:hAnsi="Courier New" w:cs="Courier New"/>
+          <w:color w:val="000000"/>
+          <w:sz w:val="18"/>
+          <w:szCs w:val="18"/>
+        </w:rPr>
+        <w:t>)</w:t>
+      </w:r>
+      <w:r>
+        <w:rPr>
+          <w:rFonts w:ascii="Courier New" w:eastAsia="Times New Roman" w:hAnsi="Courier New" w:cs="Courier New"/>
+          <w:color w:val="000000"/>
+          <w:sz w:val="18"/>
+          <w:szCs w:val="18"/>
+        </w:rPr>
+        <w:br/>
+        <w:t xml:space="preserve">    </w:t>
+      </w:r>
+      <w:proofErr w:type="spellStart"/>
+      <w:r>
+        <w:rPr>
+          <w:rFonts w:ascii="Courier New" w:eastAsia="Times New Roman" w:hAnsi="Courier New" w:cs="Courier New"/>
+          <w:color w:val="000000"/>
+          <w:sz w:val="18"/>
+          <w:szCs w:val="18"/>
+        </w:rPr>
+        <w:t>vnotvisited</w:t>
+      </w:r>
+      <w:proofErr w:type="spellEnd"/>
+      <w:r>
+        <w:rPr>
+          <w:rFonts w:ascii="Courier New" w:eastAsia="Times New Roman" w:hAnsi="Courier New" w:cs="Courier New"/>
+          <w:color w:val="000000"/>
+          <w:sz w:val="18"/>
+          <w:szCs w:val="18"/>
+        </w:rPr>
+        <w:t xml:space="preserve">[pair] += </w:t>
       </w:r>
       <w:r>
         <w:rPr>
@@ -1867,14 +3032,25 @@
         </w:rPr>
         <w:br/>
       </w:r>
-      <w:r>
-        <w:rPr>
-          <w:rFonts w:ascii="Courier New" w:eastAsia="Times New Roman" w:hAnsi="Courier New" w:cs="Courier New"/>
-          <w:color w:val="000000"/>
-          <w:sz w:val="18"/>
-          <w:szCs w:val="18"/>
-        </w:rPr>
-        <w:t xml:space="preserve">wrongPred = </w:t>
+      <w:proofErr w:type="spellStart"/>
+      <w:r>
+        <w:rPr>
+          <w:rFonts w:ascii="Courier New" w:eastAsia="Times New Roman" w:hAnsi="Courier New" w:cs="Courier New"/>
+          <w:color w:val="000000"/>
+          <w:sz w:val="18"/>
+          <w:szCs w:val="18"/>
+        </w:rPr>
+        <w:t>wrongPred</w:t>
+      </w:r>
+      <w:proofErr w:type="spellEnd"/>
+      <w:r>
+        <w:rPr>
+          <w:rFonts w:ascii="Courier New" w:eastAsia="Times New Roman" w:hAnsi="Courier New" w:cs="Courier New"/>
+          <w:color w:val="000000"/>
+          <w:sz w:val="18"/>
+          <w:szCs w:val="18"/>
+        </w:rPr>
+        <w:t xml:space="preserve"> = </w:t>
       </w:r>
       <w:r>
         <w:rPr>
@@ -1902,7 +3078,26 @@
           <w:szCs w:val="18"/>
         </w:rPr>
         <w:br/>
-        <w:t xml:space="preserve">correctPred = </w:t>
+      </w:r>
+      <w:proofErr w:type="spellStart"/>
+      <w:r>
+        <w:rPr>
+          <w:rFonts w:ascii="Courier New" w:eastAsia="Times New Roman" w:hAnsi="Courier New" w:cs="Courier New"/>
+          <w:color w:val="000000"/>
+          <w:sz w:val="18"/>
+          <w:szCs w:val="18"/>
+        </w:rPr>
+        <w:t>correctPred</w:t>
+      </w:r>
+      <w:proofErr w:type="spellEnd"/>
+      <w:r>
+        <w:rPr>
+          <w:rFonts w:ascii="Courier New" w:eastAsia="Times New Roman" w:hAnsi="Courier New" w:cs="Courier New"/>
+          <w:color w:val="000000"/>
+          <w:sz w:val="18"/>
+          <w:szCs w:val="18"/>
+        </w:rPr>
+        <w:t xml:space="preserve"> = </w:t>
       </w:r>
       <w:r>
         <w:rPr>
@@ -1960,14 +3155,45 @@
         </w:rPr>
         <w:t xml:space="preserve">def </w:t>
       </w:r>
-      <w:r>
-        <w:rPr>
-          <w:rFonts w:ascii="Courier New" w:eastAsia="Times New Roman" w:hAnsi="Courier New" w:cs="Courier New"/>
-          <w:color w:val="000000"/>
-          <w:sz w:val="18"/>
-          <w:szCs w:val="18"/>
-        </w:rPr>
-        <w:t>baselinePredict(userBusinessPair, visited):</w:t>
+      <w:proofErr w:type="spellStart"/>
+      <w:r>
+        <w:rPr>
+          <w:rFonts w:ascii="Courier New" w:eastAsia="Times New Roman" w:hAnsi="Courier New" w:cs="Courier New"/>
+          <w:color w:val="000000"/>
+          <w:sz w:val="18"/>
+          <w:szCs w:val="18"/>
+        </w:rPr>
+        <w:t>baselinePredict</w:t>
+      </w:r>
+      <w:proofErr w:type="spellEnd"/>
+      <w:r>
+        <w:rPr>
+          <w:rFonts w:ascii="Courier New" w:eastAsia="Times New Roman" w:hAnsi="Courier New" w:cs="Courier New"/>
+          <w:color w:val="000000"/>
+          <w:sz w:val="18"/>
+          <w:szCs w:val="18"/>
+        </w:rPr>
+        <w:t>(</w:t>
+      </w:r>
+      <w:proofErr w:type="spellStart"/>
+      <w:r>
+        <w:rPr>
+          <w:rFonts w:ascii="Courier New" w:eastAsia="Times New Roman" w:hAnsi="Courier New" w:cs="Courier New"/>
+          <w:color w:val="000000"/>
+          <w:sz w:val="18"/>
+          <w:szCs w:val="18"/>
+        </w:rPr>
+        <w:t>userBusinessPair</w:t>
+      </w:r>
+      <w:proofErr w:type="spellEnd"/>
+      <w:r>
+        <w:rPr>
+          <w:rFonts w:ascii="Courier New" w:eastAsia="Times New Roman" w:hAnsi="Courier New" w:cs="Courier New"/>
+          <w:color w:val="000000"/>
+          <w:sz w:val="18"/>
+          <w:szCs w:val="18"/>
+        </w:rPr>
+        <w:t>, visited):</w:t>
       </w:r>
       <w:r>
         <w:rPr>
@@ -1990,6 +3216,7 @@
         </w:rPr>
         <w:t xml:space="preserve">global </w:t>
       </w:r>
+      <w:proofErr w:type="spellStart"/>
       <w:r>
         <w:rPr>
           <w:rFonts w:ascii="Courier New" w:eastAsia="Times New Roman" w:hAnsi="Courier New" w:cs="Courier New"/>
@@ -1999,6 +3226,7 @@
         </w:rPr>
         <w:t>wrongPred</w:t>
       </w:r>
+      <w:proofErr w:type="spellEnd"/>
       <w:r>
         <w:rPr>
           <w:rFonts w:ascii="Courier New" w:eastAsia="Times New Roman" w:hAnsi="Courier New" w:cs="Courier New"/>
@@ -2020,6 +3248,7 @@
         </w:rPr>
         <w:t xml:space="preserve">global </w:t>
       </w:r>
+      <w:proofErr w:type="spellStart"/>
       <w:r>
         <w:rPr>
           <w:rFonts w:ascii="Courier New" w:eastAsia="Times New Roman" w:hAnsi="Courier New" w:cs="Courier New"/>
@@ -2029,6 +3258,7 @@
         </w:rPr>
         <w:t>correctPred</w:t>
       </w:r>
+      <w:proofErr w:type="spellEnd"/>
       <w:r>
         <w:rPr>
           <w:rFonts w:ascii="Courier New" w:eastAsia="Times New Roman" w:hAnsi="Courier New" w:cs="Courier New"/>
@@ -2070,24 +3300,55 @@
         </w:rPr>
         <w:t xml:space="preserve">in </w:t>
       </w:r>
-      <w:r>
-        <w:rPr>
-          <w:rFonts w:ascii="Courier New" w:eastAsia="Times New Roman" w:hAnsi="Courier New" w:cs="Courier New"/>
-          <w:color w:val="000000"/>
-          <w:sz w:val="18"/>
-          <w:szCs w:val="18"/>
-        </w:rPr>
-        <w:t>userBusinessPair:</w:t>
-      </w:r>
-      <w:r>
-        <w:rPr>
-          <w:rFonts w:ascii="Courier New" w:eastAsia="Times New Roman" w:hAnsi="Courier New" w:cs="Courier New"/>
-          <w:color w:val="000000"/>
-          <w:sz w:val="18"/>
-          <w:szCs w:val="18"/>
-        </w:rPr>
-        <w:br/>
-        <w:t xml:space="preserve">        u, b = p.strip().split(</w:t>
+      <w:proofErr w:type="spellStart"/>
+      <w:r>
+        <w:rPr>
+          <w:rFonts w:ascii="Courier New" w:eastAsia="Times New Roman" w:hAnsi="Courier New" w:cs="Courier New"/>
+          <w:color w:val="000000"/>
+          <w:sz w:val="18"/>
+          <w:szCs w:val="18"/>
+        </w:rPr>
+        <w:t>userBusinessPair</w:t>
+      </w:r>
+      <w:proofErr w:type="spellEnd"/>
+      <w:r>
+        <w:rPr>
+          <w:rFonts w:ascii="Courier New" w:eastAsia="Times New Roman" w:hAnsi="Courier New" w:cs="Courier New"/>
+          <w:color w:val="000000"/>
+          <w:sz w:val="18"/>
+          <w:szCs w:val="18"/>
+        </w:rPr>
+        <w:t>:</w:t>
+      </w:r>
+      <w:r>
+        <w:rPr>
+          <w:rFonts w:ascii="Courier New" w:eastAsia="Times New Roman" w:hAnsi="Courier New" w:cs="Courier New"/>
+          <w:color w:val="000000"/>
+          <w:sz w:val="18"/>
+          <w:szCs w:val="18"/>
+        </w:rPr>
+        <w:br/>
+        <w:t xml:space="preserve">        u, b = </w:t>
+      </w:r>
+      <w:proofErr w:type="spellStart"/>
+      <w:r>
+        <w:rPr>
+          <w:rFonts w:ascii="Courier New" w:eastAsia="Times New Roman" w:hAnsi="Courier New" w:cs="Courier New"/>
+          <w:color w:val="000000"/>
+          <w:sz w:val="18"/>
+          <w:szCs w:val="18"/>
+        </w:rPr>
+        <w:t>p.strip</w:t>
+      </w:r>
+      <w:proofErr w:type="spellEnd"/>
+      <w:r>
+        <w:rPr>
+          <w:rFonts w:ascii="Courier New" w:eastAsia="Times New Roman" w:hAnsi="Courier New" w:cs="Courier New"/>
+          <w:color w:val="000000"/>
+          <w:sz w:val="18"/>
+          <w:szCs w:val="18"/>
+        </w:rPr>
+        <w:t>().split(</w:t>
       </w:r>
       <w:r>
         <w:rPr>
@@ -2247,7 +3508,27 @@
           <w:szCs w:val="18"/>
         </w:rPr>
         <w:br/>
-        <w:t xml:space="preserve">            correctPred += </w:t>
+        <w:t xml:space="preserve">            </w:t>
+      </w:r>
+      <w:proofErr w:type="spellStart"/>
+      <w:r>
+        <w:rPr>
+          <w:rFonts w:ascii="Courier New" w:eastAsia="Times New Roman" w:hAnsi="Courier New" w:cs="Courier New"/>
+          <w:color w:val="000000"/>
+          <w:sz w:val="18"/>
+          <w:szCs w:val="18"/>
+        </w:rPr>
+        <w:t>correctPred</w:t>
+      </w:r>
+      <w:proofErr w:type="spellEnd"/>
+      <w:r>
+        <w:rPr>
+          <w:rFonts w:ascii="Courier New" w:eastAsia="Times New Roman" w:hAnsi="Courier New" w:cs="Courier New"/>
+          <w:color w:val="000000"/>
+          <w:sz w:val="18"/>
+          <w:szCs w:val="18"/>
+        </w:rPr>
+        <w:t xml:space="preserve"> += </w:t>
       </w:r>
       <w:r>
         <w:rPr>
@@ -2296,7 +3577,27 @@
           <w:szCs w:val="18"/>
         </w:rPr>
         <w:br/>
-        <w:t xml:space="preserve">            wrongPred += </w:t>
+        <w:t xml:space="preserve">            </w:t>
+      </w:r>
+      <w:proofErr w:type="spellStart"/>
+      <w:r>
+        <w:rPr>
+          <w:rFonts w:ascii="Courier New" w:eastAsia="Times New Roman" w:hAnsi="Courier New" w:cs="Courier New"/>
+          <w:color w:val="000000"/>
+          <w:sz w:val="18"/>
+          <w:szCs w:val="18"/>
+        </w:rPr>
+        <w:t>wrongPred</w:t>
+      </w:r>
+      <w:proofErr w:type="spellEnd"/>
+      <w:r>
+        <w:rPr>
+          <w:rFonts w:ascii="Courier New" w:eastAsia="Times New Roman" w:hAnsi="Courier New" w:cs="Courier New"/>
+          <w:color w:val="000000"/>
+          <w:sz w:val="18"/>
+          <w:szCs w:val="18"/>
+        </w:rPr>
+        <w:t xml:space="preserve"> += </w:t>
       </w:r>
       <w:r>
         <w:rPr>
@@ -2334,14 +3635,45 @@
         </w:rPr>
         <w:br/>
       </w:r>
-      <w:r>
-        <w:rPr>
-          <w:rFonts w:ascii="Courier New" w:eastAsia="Times New Roman" w:hAnsi="Courier New" w:cs="Courier New"/>
-          <w:color w:val="000000"/>
-          <w:sz w:val="18"/>
-          <w:szCs w:val="18"/>
-        </w:rPr>
-        <w:t xml:space="preserve">baselinePredict(vvisitedBusinesses, </w:t>
+      <w:proofErr w:type="spellStart"/>
+      <w:r>
+        <w:rPr>
+          <w:rFonts w:ascii="Courier New" w:eastAsia="Times New Roman" w:hAnsi="Courier New" w:cs="Courier New"/>
+          <w:color w:val="000000"/>
+          <w:sz w:val="18"/>
+          <w:szCs w:val="18"/>
+        </w:rPr>
+        <w:t>baselinePredict</w:t>
+      </w:r>
+      <w:proofErr w:type="spellEnd"/>
+      <w:r>
+        <w:rPr>
+          <w:rFonts w:ascii="Courier New" w:eastAsia="Times New Roman" w:hAnsi="Courier New" w:cs="Courier New"/>
+          <w:color w:val="000000"/>
+          <w:sz w:val="18"/>
+          <w:szCs w:val="18"/>
+        </w:rPr>
+        <w:t>(</w:t>
+      </w:r>
+      <w:proofErr w:type="spellStart"/>
+      <w:r>
+        <w:rPr>
+          <w:rFonts w:ascii="Courier New" w:eastAsia="Times New Roman" w:hAnsi="Courier New" w:cs="Courier New"/>
+          <w:color w:val="000000"/>
+          <w:sz w:val="18"/>
+          <w:szCs w:val="18"/>
+        </w:rPr>
+        <w:t>vvisitedBusinesses</w:t>
+      </w:r>
+      <w:proofErr w:type="spellEnd"/>
+      <w:r>
+        <w:rPr>
+          <w:rFonts w:ascii="Courier New" w:eastAsia="Times New Roman" w:hAnsi="Courier New" w:cs="Courier New"/>
+          <w:color w:val="000000"/>
+          <w:sz w:val="18"/>
+          <w:szCs w:val="18"/>
+        </w:rPr>
+        <w:t xml:space="preserve">, </w:t>
       </w:r>
       <w:r>
         <w:rPr>
@@ -2371,7 +3703,46 @@
           <w:szCs w:val="18"/>
         </w:rPr>
         <w:br/>
-        <w:t xml:space="preserve">baselinePredict(vnotvisited, </w:t>
+      </w:r>
+      <w:proofErr w:type="spellStart"/>
+      <w:r>
+        <w:rPr>
+          <w:rFonts w:ascii="Courier New" w:eastAsia="Times New Roman" w:hAnsi="Courier New" w:cs="Courier New"/>
+          <w:color w:val="000000"/>
+          <w:sz w:val="18"/>
+          <w:szCs w:val="18"/>
+        </w:rPr>
+        <w:t>baselinePredict</w:t>
+      </w:r>
+      <w:proofErr w:type="spellEnd"/>
+      <w:r>
+        <w:rPr>
+          <w:rFonts w:ascii="Courier New" w:eastAsia="Times New Roman" w:hAnsi="Courier New" w:cs="Courier New"/>
+          <w:color w:val="000000"/>
+          <w:sz w:val="18"/>
+          <w:szCs w:val="18"/>
+        </w:rPr>
+        <w:t>(</w:t>
+      </w:r>
+      <w:proofErr w:type="spellStart"/>
+      <w:r>
+        <w:rPr>
+          <w:rFonts w:ascii="Courier New" w:eastAsia="Times New Roman" w:hAnsi="Courier New" w:cs="Courier New"/>
+          <w:color w:val="000000"/>
+          <w:sz w:val="18"/>
+          <w:szCs w:val="18"/>
+        </w:rPr>
+        <w:t>vnotvisited</w:t>
+      </w:r>
+      <w:proofErr w:type="spellEnd"/>
+      <w:r>
+        <w:rPr>
+          <w:rFonts w:ascii="Courier New" w:eastAsia="Times New Roman" w:hAnsi="Courier New" w:cs="Courier New"/>
+          <w:color w:val="000000"/>
+          <w:sz w:val="18"/>
+          <w:szCs w:val="18"/>
+        </w:rPr>
+        <w:t xml:space="preserve">, </w:t>
       </w:r>
       <w:r>
         <w:rPr>
@@ -2427,7 +3798,67 @@
           <w:sz w:val="18"/>
           <w:szCs w:val="18"/>
         </w:rPr>
-        <w:t xml:space="preserve">(wrongPred / (wrongPred + correctPred) * </w:t>
+        <w:t>(</w:t>
+      </w:r>
+      <w:proofErr w:type="spellStart"/>
+      <w:r>
+        <w:rPr>
+          <w:rFonts w:ascii="Courier New" w:eastAsia="Times New Roman" w:hAnsi="Courier New" w:cs="Courier New"/>
+          <w:color w:val="000000"/>
+          <w:sz w:val="18"/>
+          <w:szCs w:val="18"/>
+        </w:rPr>
+        <w:t>wrongPred</w:t>
+      </w:r>
+      <w:proofErr w:type="spellEnd"/>
+      <w:r>
+        <w:rPr>
+          <w:rFonts w:ascii="Courier New" w:eastAsia="Times New Roman" w:hAnsi="Courier New" w:cs="Courier New"/>
+          <w:color w:val="000000"/>
+          <w:sz w:val="18"/>
+          <w:szCs w:val="18"/>
+        </w:rPr>
+        <w:t xml:space="preserve"> / (</w:t>
+      </w:r>
+      <w:proofErr w:type="spellStart"/>
+      <w:r>
+        <w:rPr>
+          <w:rFonts w:ascii="Courier New" w:eastAsia="Times New Roman" w:hAnsi="Courier New" w:cs="Courier New"/>
+          <w:color w:val="000000"/>
+          <w:sz w:val="18"/>
+          <w:szCs w:val="18"/>
+        </w:rPr>
+        <w:t>wrongPred</w:t>
+      </w:r>
+      <w:proofErr w:type="spellEnd"/>
+      <w:r>
+        <w:rPr>
+          <w:rFonts w:ascii="Courier New" w:eastAsia="Times New Roman" w:hAnsi="Courier New" w:cs="Courier New"/>
+          <w:color w:val="000000"/>
+          <w:sz w:val="18"/>
+          <w:szCs w:val="18"/>
+        </w:rPr>
+        <w:t xml:space="preserve"> + </w:t>
+      </w:r>
+      <w:proofErr w:type="spellStart"/>
+      <w:r>
+        <w:rPr>
+          <w:rFonts w:ascii="Courier New" w:eastAsia="Times New Roman" w:hAnsi="Courier New" w:cs="Courier New"/>
+          <w:color w:val="000000"/>
+          <w:sz w:val="18"/>
+          <w:szCs w:val="18"/>
+        </w:rPr>
+        <w:t>correctPred</w:t>
+      </w:r>
+      <w:proofErr w:type="spellEnd"/>
+      <w:r>
+        <w:rPr>
+          <w:rFonts w:ascii="Courier New" w:eastAsia="Times New Roman" w:hAnsi="Courier New" w:cs="Courier New"/>
+          <w:color w:val="000000"/>
+          <w:sz w:val="18"/>
+          <w:szCs w:val="18"/>
+        </w:rPr>
+        <w:t xml:space="preserve">) * </w:t>
       </w:r>
       <w:r>
         <w:rPr>
@@ -3042,8 +4473,648 @@
         </w:rPr>
         <w:t>0.347365</w:t>
       </w:r>
+    </w:p>
+    <w:p>
+      <w:pPr>
+        <w:pStyle w:val="HTMLPreformatted"/>
+        <w:shd w:val="clear" w:color="auto" w:fill="FFFFFF"/>
+        <w:wordWrap w:val="0"/>
+        <w:textAlignment w:val="baseline"/>
+        <w:rPr>
+          <w:color w:val="000000"/>
+          <w:sz w:val="21"/>
+          <w:szCs w:val="21"/>
+        </w:rPr>
+      </w:pPr>
+    </w:p>
+    <w:p>
+      <w:pPr>
+        <w:pStyle w:val="HTMLPreformatted"/>
+        <w:shd w:val="clear" w:color="auto" w:fill="FFFFFF"/>
+        <w:wordWrap w:val="0"/>
+        <w:textAlignment w:val="baseline"/>
+        <w:rPr>
+          <w:color w:val="000000"/>
+          <w:sz w:val="21"/>
+          <w:szCs w:val="21"/>
+        </w:rPr>
+      </w:pPr>
+      <w:r>
+        <w:rPr>
+          <w:color w:val="000000"/>
+          <w:sz w:val="21"/>
+          <w:szCs w:val="21"/>
+        </w:rPr>
+        <w:t xml:space="preserve">5. </w:t>
+      </w:r>
+      <w:r>
+        <w:rPr>
+          <w:b/>
+          <w:color w:val="000000"/>
+          <w:sz w:val="21"/>
+          <w:szCs w:val="21"/>
+        </w:rPr>
+        <w:t xml:space="preserve">Alpha = </w:t>
+      </w:r>
+      <w:r>
+        <w:rPr>
+          <w:color w:val="000000"/>
+          <w:sz w:val="21"/>
+          <w:szCs w:val="21"/>
+        </w:rPr>
+        <w:t>4.18703</w:t>
+      </w:r>
+    </w:p>
+    <w:p>
+      <w:pPr>
+        <w:pStyle w:val="HTMLPreformatted"/>
+        <w:shd w:val="clear" w:color="auto" w:fill="FFFFFF"/>
+        <w:wordWrap w:val="0"/>
+        <w:textAlignment w:val="baseline"/>
+        <w:rPr>
+          <w:color w:val="000000"/>
+          <w:sz w:val="21"/>
+          <w:szCs w:val="21"/>
+        </w:rPr>
+      </w:pPr>
+      <w:r>
+        <w:rPr>
+          <w:b/>
+          <w:color w:val="000000"/>
+          <w:sz w:val="21"/>
+          <w:szCs w:val="21"/>
+        </w:rPr>
+        <w:t xml:space="preserve">MSE for this model: </w:t>
+      </w:r>
+      <w:r>
+        <w:rPr>
+          <w:color w:val="000000"/>
+          <w:sz w:val="21"/>
+          <w:szCs w:val="21"/>
+        </w:rPr>
+        <w:t>0.7483437445</w:t>
+      </w:r>
+    </w:p>
+    <w:p>
+      <w:pPr>
+        <w:pStyle w:val="HTMLPreformatted"/>
+        <w:shd w:val="clear" w:color="auto" w:fill="FFFFFF"/>
+        <w:wordWrap w:val="0"/>
+        <w:textAlignment w:val="baseline"/>
+        <w:rPr>
+          <w:color w:val="000000"/>
+          <w:sz w:val="21"/>
+          <w:szCs w:val="21"/>
+        </w:rPr>
+      </w:pPr>
+    </w:p>
+    <w:p>
+      <w:pPr>
+        <w:pStyle w:val="HTMLPreformatted"/>
+        <w:shd w:val="clear" w:color="auto" w:fill="FFFFFF"/>
+        <w:wordWrap w:val="0"/>
+        <w:textAlignment w:val="baseline"/>
+        <w:rPr>
+          <w:color w:val="000000"/>
+          <w:sz w:val="21"/>
+          <w:szCs w:val="21"/>
+        </w:rPr>
+      </w:pPr>
+      <w:r>
+        <w:rPr>
+          <w:color w:val="000000"/>
+          <w:sz w:val="21"/>
+          <w:szCs w:val="21"/>
+        </w:rPr>
+        <w:t xml:space="preserve">6. </w:t>
+      </w:r>
+      <w:r>
+        <w:rPr>
+          <w:color w:val="000000"/>
+          <w:sz w:val="21"/>
+          <w:szCs w:val="21"/>
+        </w:rPr>
+        <w:t xml:space="preserve">For </w:t>
+      </w:r>
+      <w:r>
+        <w:rPr>
+          <w:color w:val="000000"/>
+          <w:sz w:val="21"/>
+          <w:szCs w:val="21"/>
+        </w:rPr>
+        <w:t xml:space="preserve">model trained with betas and convergence </w:t>
+      </w:r>
+      <w:proofErr w:type="spellStart"/>
+      <w:r>
+        <w:rPr>
+          <w:color w:val="000000"/>
+          <w:sz w:val="21"/>
+          <w:szCs w:val="21"/>
+        </w:rPr>
+        <w:t>wrt</w:t>
+      </w:r>
+      <w:proofErr w:type="spellEnd"/>
+      <w:r>
+        <w:rPr>
+          <w:color w:val="000000"/>
+          <w:sz w:val="21"/>
+          <w:szCs w:val="21"/>
+        </w:rPr>
+        <w:t xml:space="preserve"> alpha </w:t>
+      </w:r>
+      <w:proofErr w:type="spellStart"/>
+      <w:r>
+        <w:rPr>
+          <w:color w:val="000000"/>
+          <w:sz w:val="21"/>
+          <w:szCs w:val="21"/>
+        </w:rPr>
+        <w:t>val</w:t>
+      </w:r>
+      <w:proofErr w:type="spellEnd"/>
+      <w:r>
+        <w:rPr>
+          <w:color w:val="000000"/>
+          <w:sz w:val="21"/>
+          <w:szCs w:val="21"/>
+        </w:rPr>
+        <w:t xml:space="preserve"> data with </w:t>
+      </w:r>
+      <w:r>
+        <w:rPr>
+          <w:b/>
+          <w:color w:val="000000"/>
+          <w:sz w:val="21"/>
+          <w:szCs w:val="21"/>
+        </w:rPr>
+        <w:t xml:space="preserve">alpha = </w:t>
+      </w:r>
+      <w:r>
+        <w:rPr>
+          <w:color w:val="000000"/>
+          <w:sz w:val="21"/>
+          <w:szCs w:val="21"/>
+        </w:rPr>
+        <w:t>4.224718130267249</w:t>
+      </w:r>
+    </w:p>
+    <w:p>
+      <w:pPr>
+        <w:pStyle w:val="HTMLPreformatted"/>
+        <w:shd w:val="clear" w:color="auto" w:fill="FFFFFF"/>
+        <w:wordWrap w:val="0"/>
+        <w:textAlignment w:val="baseline"/>
+        <w:rPr>
+          <w:color w:val="000000"/>
+          <w:sz w:val="21"/>
+          <w:szCs w:val="21"/>
+        </w:rPr>
+      </w:pPr>
+    </w:p>
+    <w:p>
+      <w:pPr>
+        <w:pStyle w:val="HTMLPreformatted"/>
+        <w:shd w:val="clear" w:color="auto" w:fill="FFFFFF"/>
+        <w:wordWrap w:val="0"/>
+        <w:textAlignment w:val="baseline"/>
+        <w:rPr>
+          <w:color w:val="000000"/>
+          <w:sz w:val="21"/>
+          <w:szCs w:val="21"/>
+        </w:rPr>
+      </w:pPr>
+      <w:r>
+        <w:rPr>
+          <w:b/>
+          <w:color w:val="000000"/>
+          <w:sz w:val="21"/>
+          <w:szCs w:val="21"/>
+        </w:rPr>
+        <w:t xml:space="preserve">MSE for this model: </w:t>
+      </w:r>
+      <w:r>
+        <w:rPr>
+          <w:color w:val="000000"/>
+          <w:sz w:val="21"/>
+          <w:szCs w:val="21"/>
+        </w:rPr>
+        <w:t>0.645692830316</w:t>
+      </w:r>
+    </w:p>
+    <w:p>
+      <w:pPr>
+        <w:pStyle w:val="HTMLPreformatted"/>
+        <w:shd w:val="clear" w:color="auto" w:fill="FFFFFF"/>
+        <w:wordWrap w:val="0"/>
+        <w:textAlignment w:val="baseline"/>
+        <w:rPr>
+          <w:color w:val="000000"/>
+          <w:sz w:val="21"/>
+          <w:szCs w:val="21"/>
+        </w:rPr>
+      </w:pPr>
+    </w:p>
+    <w:p>
+      <w:pPr>
+        <w:pStyle w:val="HTMLPreformatted"/>
+        <w:shd w:val="clear" w:color="auto" w:fill="FFFFFF"/>
+        <w:wordWrap w:val="0"/>
+        <w:textAlignment w:val="baseline"/>
+        <w:rPr>
+          <w:color w:val="000000"/>
+          <w:sz w:val="21"/>
+          <w:szCs w:val="21"/>
+        </w:rPr>
+      </w:pPr>
+    </w:p>
+    <w:p>
+      <w:pPr>
+        <w:shd w:val="clear" w:color="auto" w:fill="FFFFFF"/>
+        <w:tabs>
+          <w:tab w:val="left" w:pos="916"/>
+          <w:tab w:val="left" w:pos="1832"/>
+          <w:tab w:val="left" w:pos="2748"/>
+          <w:tab w:val="left" w:pos="3664"/>
+          <w:tab w:val="left" w:pos="4580"/>
+          <w:tab w:val="left" w:pos="5496"/>
+          <w:tab w:val="left" w:pos="6412"/>
+          <w:tab w:val="left" w:pos="7328"/>
+          <w:tab w:val="left" w:pos="8244"/>
+          <w:tab w:val="left" w:pos="9160"/>
+          <w:tab w:val="left" w:pos="10076"/>
+          <w:tab w:val="left" w:pos="10992"/>
+          <w:tab w:val="left" w:pos="11908"/>
+          <w:tab w:val="left" w:pos="12824"/>
+          <w:tab w:val="left" w:pos="13740"/>
+          <w:tab w:val="left" w:pos="14656"/>
+        </w:tabs>
+        <w:wordWrap w:val="0"/>
+        <w:spacing w:after="0" w:line="240" w:lineRule="auto"/>
+        <w:textAlignment w:val="baseline"/>
+        <w:rPr>
+          <w:rFonts w:ascii="Courier New" w:eastAsia="Times New Roman" w:hAnsi="Courier New" w:cs="Courier New"/>
+          <w:color w:val="000000"/>
+          <w:sz w:val="21"/>
+          <w:szCs w:val="21"/>
+        </w:rPr>
+      </w:pPr>
+      <w:r>
+        <w:rPr>
+          <w:rFonts w:ascii="Courier New" w:eastAsia="Times New Roman" w:hAnsi="Courier New" w:cs="Courier New"/>
+          <w:color w:val="000000"/>
+          <w:sz w:val="21"/>
+          <w:szCs w:val="21"/>
+        </w:rPr>
+        <w:t>User U417838537 has least beta: -2.834463263979296</w:t>
+      </w:r>
+    </w:p>
+    <w:p>
+      <w:pPr>
+        <w:shd w:val="clear" w:color="auto" w:fill="FFFFFF"/>
+        <w:tabs>
+          <w:tab w:val="left" w:pos="916"/>
+          <w:tab w:val="left" w:pos="1832"/>
+          <w:tab w:val="left" w:pos="2748"/>
+          <w:tab w:val="left" w:pos="3664"/>
+          <w:tab w:val="left" w:pos="4580"/>
+          <w:tab w:val="left" w:pos="5496"/>
+          <w:tab w:val="left" w:pos="6412"/>
+          <w:tab w:val="left" w:pos="7328"/>
+          <w:tab w:val="left" w:pos="8244"/>
+          <w:tab w:val="left" w:pos="9160"/>
+          <w:tab w:val="left" w:pos="10076"/>
+          <w:tab w:val="left" w:pos="10992"/>
+          <w:tab w:val="left" w:pos="11908"/>
+          <w:tab w:val="left" w:pos="12824"/>
+          <w:tab w:val="left" w:pos="13740"/>
+          <w:tab w:val="left" w:pos="14656"/>
+        </w:tabs>
+        <w:wordWrap w:val="0"/>
+        <w:spacing w:after="0" w:line="240" w:lineRule="auto"/>
+        <w:textAlignment w:val="baseline"/>
+        <w:rPr>
+          <w:rFonts w:ascii="Courier New" w:eastAsia="Times New Roman" w:hAnsi="Courier New" w:cs="Courier New"/>
+          <w:color w:val="000000"/>
+          <w:sz w:val="21"/>
+          <w:szCs w:val="21"/>
+        </w:rPr>
+      </w:pPr>
+      <w:r>
+        <w:rPr>
+          <w:rFonts w:ascii="Courier New" w:eastAsia="Times New Roman" w:hAnsi="Courier New" w:cs="Courier New"/>
+          <w:color w:val="000000"/>
+          <w:sz w:val="21"/>
+          <w:szCs w:val="21"/>
+        </w:rPr>
+        <w:t>User U357799541 has max beta: 1.162953088597245</w:t>
+      </w:r>
+    </w:p>
+    <w:p>
+      <w:pPr>
+        <w:shd w:val="clear" w:color="auto" w:fill="FFFFFF"/>
+        <w:tabs>
+          <w:tab w:val="left" w:pos="916"/>
+          <w:tab w:val="left" w:pos="1832"/>
+          <w:tab w:val="left" w:pos="2748"/>
+          <w:tab w:val="left" w:pos="3664"/>
+          <w:tab w:val="left" w:pos="4580"/>
+          <w:tab w:val="left" w:pos="5496"/>
+          <w:tab w:val="left" w:pos="6412"/>
+          <w:tab w:val="left" w:pos="7328"/>
+          <w:tab w:val="left" w:pos="8244"/>
+          <w:tab w:val="left" w:pos="9160"/>
+          <w:tab w:val="left" w:pos="10076"/>
+          <w:tab w:val="left" w:pos="10992"/>
+          <w:tab w:val="left" w:pos="11908"/>
+          <w:tab w:val="left" w:pos="12824"/>
+          <w:tab w:val="left" w:pos="13740"/>
+          <w:tab w:val="left" w:pos="14656"/>
+        </w:tabs>
+        <w:wordWrap w:val="0"/>
+        <w:spacing w:after="0" w:line="240" w:lineRule="auto"/>
+        <w:textAlignment w:val="baseline"/>
+        <w:rPr>
+          <w:rFonts w:ascii="Courier New" w:eastAsia="Times New Roman" w:hAnsi="Courier New" w:cs="Courier New"/>
+          <w:color w:val="000000"/>
+          <w:sz w:val="21"/>
+          <w:szCs w:val="21"/>
+        </w:rPr>
+      </w:pPr>
+      <w:r>
+        <w:rPr>
+          <w:rFonts w:ascii="Courier New" w:eastAsia="Times New Roman" w:hAnsi="Courier New" w:cs="Courier New"/>
+          <w:color w:val="000000"/>
+          <w:sz w:val="21"/>
+          <w:szCs w:val="21"/>
+        </w:rPr>
+        <w:t>User B241777680 has least beta: -2.2356078402713204</w:t>
+      </w:r>
+    </w:p>
+    <w:p>
+      <w:pPr>
+        <w:shd w:val="clear" w:color="auto" w:fill="FFFFFF"/>
+        <w:tabs>
+          <w:tab w:val="left" w:pos="916"/>
+          <w:tab w:val="left" w:pos="1832"/>
+          <w:tab w:val="left" w:pos="2748"/>
+          <w:tab w:val="left" w:pos="3664"/>
+          <w:tab w:val="left" w:pos="4580"/>
+          <w:tab w:val="left" w:pos="5496"/>
+          <w:tab w:val="left" w:pos="6412"/>
+          <w:tab w:val="left" w:pos="7328"/>
+          <w:tab w:val="left" w:pos="8244"/>
+          <w:tab w:val="left" w:pos="9160"/>
+          <w:tab w:val="left" w:pos="10076"/>
+          <w:tab w:val="left" w:pos="10992"/>
+          <w:tab w:val="left" w:pos="11908"/>
+          <w:tab w:val="left" w:pos="12824"/>
+          <w:tab w:val="left" w:pos="13740"/>
+          <w:tab w:val="left" w:pos="14656"/>
+        </w:tabs>
+        <w:wordWrap w:val="0"/>
+        <w:spacing w:after="0" w:line="240" w:lineRule="auto"/>
+        <w:textAlignment w:val="baseline"/>
+        <w:rPr>
+          <w:rFonts w:ascii="Courier New" w:eastAsia="Times New Roman" w:hAnsi="Courier New" w:cs="Courier New"/>
+          <w:color w:val="000000"/>
+          <w:sz w:val="21"/>
+          <w:szCs w:val="21"/>
+        </w:rPr>
+      </w:pPr>
+      <w:r>
+        <w:rPr>
+          <w:rFonts w:ascii="Courier New" w:eastAsia="Times New Roman" w:hAnsi="Courier New" w:cs="Courier New"/>
+          <w:color w:val="000000"/>
+          <w:sz w:val="21"/>
+          <w:szCs w:val="21"/>
+        </w:rPr>
+        <w:t>User B093985406 has max beta: 0</w:t>
+      </w:r>
+    </w:p>
+    <w:p>
+      <w:pPr>
+        <w:shd w:val="clear" w:color="auto" w:fill="FFFFFF"/>
+        <w:tabs>
+          <w:tab w:val="left" w:pos="916"/>
+          <w:tab w:val="left" w:pos="1832"/>
+          <w:tab w:val="left" w:pos="2748"/>
+          <w:tab w:val="left" w:pos="3664"/>
+          <w:tab w:val="left" w:pos="4580"/>
+          <w:tab w:val="left" w:pos="5496"/>
+          <w:tab w:val="left" w:pos="6412"/>
+          <w:tab w:val="left" w:pos="7328"/>
+          <w:tab w:val="left" w:pos="8244"/>
+          <w:tab w:val="left" w:pos="9160"/>
+          <w:tab w:val="left" w:pos="10076"/>
+          <w:tab w:val="left" w:pos="10992"/>
+          <w:tab w:val="left" w:pos="11908"/>
+          <w:tab w:val="left" w:pos="12824"/>
+          <w:tab w:val="left" w:pos="13740"/>
+          <w:tab w:val="left" w:pos="14656"/>
+        </w:tabs>
+        <w:wordWrap w:val="0"/>
+        <w:spacing w:after="0" w:line="240" w:lineRule="auto"/>
+        <w:textAlignment w:val="baseline"/>
+        <w:rPr>
+          <w:rFonts w:ascii="Courier New" w:eastAsia="Times New Roman" w:hAnsi="Courier New" w:cs="Courier New"/>
+          <w:color w:val="000000"/>
+          <w:sz w:val="21"/>
+          <w:szCs w:val="21"/>
+        </w:rPr>
+      </w:pPr>
+    </w:p>
+    <w:p>
+      <w:pPr>
+        <w:pStyle w:val="HTMLPreformatted"/>
+        <w:shd w:val="clear" w:color="auto" w:fill="FFFFFF"/>
+        <w:wordWrap w:val="0"/>
+        <w:textAlignment w:val="baseline"/>
+        <w:rPr>
+          <w:color w:val="000000"/>
+          <w:sz w:val="21"/>
+          <w:szCs w:val="21"/>
+        </w:rPr>
+      </w:pPr>
+    </w:p>
+    <w:p>
+      <w:pPr>
+        <w:pStyle w:val="HTMLPreformatted"/>
+        <w:shd w:val="clear" w:color="auto" w:fill="FFFFFF"/>
+        <w:wordWrap w:val="0"/>
+        <w:textAlignment w:val="baseline"/>
+        <w:rPr>
+          <w:color w:val="000000"/>
+          <w:sz w:val="21"/>
+          <w:szCs w:val="21"/>
+        </w:rPr>
+      </w:pPr>
+      <w:r>
+        <w:rPr>
+          <w:b/>
+          <w:color w:val="000000"/>
+          <w:sz w:val="21"/>
+          <w:szCs w:val="21"/>
+        </w:rPr>
+        <w:t xml:space="preserve">Lambda for min </w:t>
+      </w:r>
+      <w:r>
+        <w:rPr>
+          <w:b/>
+          <w:color w:val="000000"/>
+          <w:sz w:val="21"/>
+          <w:szCs w:val="21"/>
+        </w:rPr>
+        <w:t xml:space="preserve">MSE = </w:t>
+      </w:r>
+      <w:r>
+        <w:rPr>
+          <w:color w:val="000000"/>
+          <w:sz w:val="21"/>
+          <w:szCs w:val="21"/>
+        </w:rPr>
+        <w:t>4.100000000000001</w:t>
+      </w:r>
+    </w:p>
+    <w:p>
+      <w:pPr>
+        <w:shd w:val="clear" w:color="auto" w:fill="FFFFFF"/>
+        <w:tabs>
+          <w:tab w:val="left" w:pos="916"/>
+          <w:tab w:val="left" w:pos="1832"/>
+          <w:tab w:val="left" w:pos="2748"/>
+          <w:tab w:val="left" w:pos="3664"/>
+          <w:tab w:val="left" w:pos="4580"/>
+          <w:tab w:val="left" w:pos="5496"/>
+          <w:tab w:val="left" w:pos="6412"/>
+          <w:tab w:val="left" w:pos="7328"/>
+          <w:tab w:val="left" w:pos="8244"/>
+          <w:tab w:val="left" w:pos="9160"/>
+          <w:tab w:val="left" w:pos="10076"/>
+          <w:tab w:val="left" w:pos="10992"/>
+          <w:tab w:val="left" w:pos="11908"/>
+          <w:tab w:val="left" w:pos="12824"/>
+          <w:tab w:val="left" w:pos="13740"/>
+          <w:tab w:val="left" w:pos="14656"/>
+        </w:tabs>
+        <w:wordWrap w:val="0"/>
+        <w:spacing w:after="0" w:line="240" w:lineRule="auto"/>
+        <w:textAlignment w:val="baseline"/>
+        <w:rPr>
+          <w:rFonts w:ascii="Courier New" w:eastAsia="Times New Roman" w:hAnsi="Courier New" w:cs="Courier New"/>
+          <w:color w:val="000000"/>
+          <w:sz w:val="21"/>
+          <w:szCs w:val="21"/>
+        </w:rPr>
+      </w:pPr>
+      <w:proofErr w:type="gramStart"/>
+      <w:r>
+        <w:rPr>
+          <w:rFonts w:ascii="Courier New" w:eastAsia="Times New Roman" w:hAnsi="Courier New" w:cs="Courier New"/>
+          <w:color w:val="000000"/>
+          <w:sz w:val="21"/>
+          <w:szCs w:val="21"/>
+        </w:rPr>
+        <w:t>MSE :</w:t>
+      </w:r>
+      <w:proofErr w:type="gramEnd"/>
+      <w:r>
+        <w:rPr>
+          <w:rFonts w:ascii="Courier New" w:eastAsia="Times New Roman" w:hAnsi="Courier New" w:cs="Courier New"/>
+          <w:color w:val="000000"/>
+          <w:sz w:val="21"/>
+          <w:szCs w:val="21"/>
+        </w:rPr>
+        <w:t xml:space="preserve"> </w:t>
+      </w:r>
+      <w:r>
+        <w:rPr>
+          <w:rFonts w:ascii="Courier New" w:eastAsia="Times New Roman" w:hAnsi="Courier New" w:cs="Courier New"/>
+          <w:color w:val="000000"/>
+          <w:sz w:val="21"/>
+          <w:szCs w:val="21"/>
+        </w:rPr>
+        <w:t>0.607994393749</w:t>
+      </w:r>
+    </w:p>
+    <w:p>
+      <w:pPr>
+        <w:shd w:val="clear" w:color="auto" w:fill="FFFFFF"/>
+        <w:tabs>
+          <w:tab w:val="left" w:pos="916"/>
+          <w:tab w:val="left" w:pos="1832"/>
+          <w:tab w:val="left" w:pos="2748"/>
+          <w:tab w:val="left" w:pos="3664"/>
+          <w:tab w:val="left" w:pos="4580"/>
+          <w:tab w:val="left" w:pos="5496"/>
+          <w:tab w:val="left" w:pos="6412"/>
+          <w:tab w:val="left" w:pos="7328"/>
+          <w:tab w:val="left" w:pos="8244"/>
+          <w:tab w:val="left" w:pos="9160"/>
+          <w:tab w:val="left" w:pos="10076"/>
+          <w:tab w:val="left" w:pos="10992"/>
+          <w:tab w:val="left" w:pos="11908"/>
+          <w:tab w:val="left" w:pos="12824"/>
+          <w:tab w:val="left" w:pos="13740"/>
+          <w:tab w:val="left" w:pos="14656"/>
+        </w:tabs>
+        <w:wordWrap w:val="0"/>
+        <w:spacing w:after="0" w:line="240" w:lineRule="auto"/>
+        <w:textAlignment w:val="baseline"/>
+        <w:rPr>
+          <w:rFonts w:ascii="Courier New" w:eastAsia="Times New Roman" w:hAnsi="Courier New" w:cs="Courier New"/>
+          <w:color w:val="000000"/>
+          <w:sz w:val="21"/>
+          <w:szCs w:val="21"/>
+        </w:rPr>
+      </w:pPr>
+    </w:p>
+    <w:p>
+      <w:pPr>
+        <w:shd w:val="clear" w:color="auto" w:fill="FFFFFF"/>
+        <w:tabs>
+          <w:tab w:val="left" w:pos="916"/>
+          <w:tab w:val="left" w:pos="1832"/>
+          <w:tab w:val="left" w:pos="2748"/>
+          <w:tab w:val="left" w:pos="3664"/>
+          <w:tab w:val="left" w:pos="4580"/>
+          <w:tab w:val="left" w:pos="5496"/>
+          <w:tab w:val="left" w:pos="6412"/>
+          <w:tab w:val="left" w:pos="7328"/>
+          <w:tab w:val="left" w:pos="8244"/>
+          <w:tab w:val="left" w:pos="9160"/>
+          <w:tab w:val="left" w:pos="10076"/>
+          <w:tab w:val="left" w:pos="10992"/>
+          <w:tab w:val="left" w:pos="11908"/>
+          <w:tab w:val="left" w:pos="12824"/>
+          <w:tab w:val="left" w:pos="13740"/>
+          <w:tab w:val="left" w:pos="14656"/>
+        </w:tabs>
+        <w:wordWrap w:val="0"/>
+        <w:spacing w:after="0" w:line="240" w:lineRule="auto"/>
+        <w:textAlignment w:val="baseline"/>
+        <w:rPr>
+          <w:rFonts w:ascii="Courier New" w:eastAsia="Times New Roman" w:hAnsi="Courier New" w:cs="Courier New"/>
+          <w:color w:val="000000"/>
+          <w:sz w:val="21"/>
+          <w:szCs w:val="21"/>
+        </w:rPr>
+      </w:pPr>
       <w:bookmarkStart w:id="0" w:name="_GoBack"/>
       <w:bookmarkEnd w:id="0"/>
+    </w:p>
+    <w:p>
+      <w:pPr>
+        <w:pStyle w:val="HTMLPreformatted"/>
+        <w:shd w:val="clear" w:color="auto" w:fill="FFFFFF"/>
+        <w:wordWrap w:val="0"/>
+        <w:textAlignment w:val="baseline"/>
+        <w:rPr>
+          <w:b/>
+          <w:color w:val="000000"/>
+          <w:sz w:val="21"/>
+          <w:szCs w:val="21"/>
+        </w:rPr>
+      </w:pPr>
     </w:p>
     <w:sectPr>
       <w:pgSz w:w="12240" w:h="15840"/>
@@ -3056,7 +5127,7 @@
 </file>
 
 <file path=word/styles.xml><?xml version="1.0" encoding="utf-8"?>
-<w:styles xmlns:mc="http://schemas.openxmlformats.org/markup-compatibility/2006" xmlns:r="http://schemas.openxmlformats.org/officeDocument/2006/relationships" xmlns:w="http://schemas.openxmlformats.org/wordprocessingml/2006/main" xmlns:w14="http://schemas.microsoft.com/office/word/2010/wordml" xmlns:w15="http://schemas.microsoft.com/office/word/2012/wordml" xmlns:w16se="http://schemas.microsoft.com/office/word/2015/wordml/symex" mc:Ignorable="w14 w15 w16se">
+<w:styles xmlns:mc="http://schemas.openxmlformats.org/markup-compatibility/2006" xmlns:r="http://schemas.openxmlformats.org/officeDocument/2006/relationships" xmlns:w="http://schemas.openxmlformats.org/wordprocessingml/2006/main" xmlns:w14="http://schemas.microsoft.com/office/word/2010/wordml" xmlns:w15="http://schemas.microsoft.com/office/word/2012/wordml" xmlns:w16cid="http://schemas.microsoft.com/office/word/2016/wordml/cid" xmlns:w16se="http://schemas.microsoft.com/office/word/2015/wordml/symex" mc:Ignorable="w14 w15 w16se w16cid">
   <w:docDefaults>
     <w:rPrDefault>
       <w:rPr>

</xml_diff>